<commit_message>
Updated templates Updated system with regards to the template Some package installaions Fixed unintended behavior Modified maximum decimal
</commit_message>
<xml_diff>
--- a/Goldpoint Inventory System/Templates/job-order-template.docx
+++ b/Goldpoint Inventory System/Templates/job-order-template.docx
@@ -1,6 +1,6 @@
 
 <file path=word/document.xml><?xml version="1.0" encoding="utf-8"?>
-<w:document xmlns:wpc="http://schemas.microsoft.com/office/word/2010/wordprocessingCanvas" xmlns:cx="http://schemas.microsoft.com/office/drawing/2014/chartex" xmlns:cx1="http://schemas.microsoft.com/office/drawing/2015/9/8/chartex" xmlns:cx2="http://schemas.microsoft.com/office/drawing/2015/10/21/chartex" xmlns:cx3="http://schemas.microsoft.com/office/drawing/2016/5/9/chartex" xmlns:cx4="http://schemas.microsoft.com/office/drawing/2016/5/10/chartex" xmlns:cx5="http://schemas.microsoft.com/office/drawing/2016/5/11/chartex" xmlns:cx6="http://schemas.microsoft.com/office/drawing/2016/5/12/chartex" xmlns:cx7="http://schemas.microsoft.com/office/drawing/2016/5/13/chartex" xmlns:cx8="http://schemas.microsoft.com/office/drawing/2016/5/14/chartex" xmlns:mc="http://schemas.openxmlformats.org/markup-compatibility/2006" xmlns:aink="http://schemas.microsoft.com/office/drawing/2016/ink" xmlns:am3d="http://schemas.microsoft.com/office/drawing/2017/model3d" xmlns:o="urn:schemas-microsoft-com:office:office" xmlns:r="http://schemas.openxmlformats.org/officeDocument/2006/relationships" xmlns:m="http://schemas.openxmlformats.org/officeDocument/2006/math" xmlns:v="urn:schemas-microsoft-com:vml" xmlns:wp14="http://schemas.microsoft.com/office/word/2010/wordprocessingDrawing" xmlns:wp="http://schemas.openxmlformats.org/drawingml/2006/wordprocessingDrawing" xmlns:w10="urn:schemas-microsoft-com:office:word" xmlns:w="http://schemas.openxmlformats.org/wordprocessingml/2006/main" xmlns:w14="http://schemas.microsoft.com/office/word/2010/wordml" xmlns:w15="http://schemas.microsoft.com/office/word/2012/wordml" xmlns:w16cex="http://schemas.microsoft.com/office/word/2018/wordml/cex" xmlns:w16cid="http://schemas.microsoft.com/office/word/2016/wordml/cid" xmlns:w16="http://schemas.microsoft.com/office/word/2018/wordml" xmlns:w16se="http://schemas.microsoft.com/office/word/2015/wordml/symex" xmlns:wpg="http://schemas.microsoft.com/office/word/2010/wordprocessingGroup" xmlns:wpi="http://schemas.microsoft.com/office/word/2010/wordprocessingInk" xmlns:wne="http://schemas.microsoft.com/office/word/2006/wordml" xmlns:wps="http://schemas.microsoft.com/office/word/2010/wordprocessingShape" mc:Ignorable="w14 w15 w16se w16cid w16 w16cex wp14">
+<w:document xmlns:wpc="http://schemas.microsoft.com/office/word/2010/wordprocessingCanvas" xmlns:cx="http://schemas.microsoft.com/office/drawing/2014/chartex" xmlns:cx1="http://schemas.microsoft.com/office/drawing/2015/9/8/chartex" xmlns:cx2="http://schemas.microsoft.com/office/drawing/2015/10/21/chartex" xmlns:cx3="http://schemas.microsoft.com/office/drawing/2016/5/9/chartex" xmlns:cx4="http://schemas.microsoft.com/office/drawing/2016/5/10/chartex" xmlns:cx5="http://schemas.microsoft.com/office/drawing/2016/5/11/chartex" xmlns:cx6="http://schemas.microsoft.com/office/drawing/2016/5/12/chartex" xmlns:cx7="http://schemas.microsoft.com/office/drawing/2016/5/13/chartex" xmlns:cx8="http://schemas.microsoft.com/office/drawing/2016/5/14/chartex" xmlns:mc="http://schemas.openxmlformats.org/markup-compatibility/2006" xmlns:aink="http://schemas.microsoft.com/office/drawing/2016/ink" xmlns:am3d="http://schemas.microsoft.com/office/drawing/2017/model3d" xmlns:o="urn:schemas-microsoft-com:office:office" xmlns:r="http://schemas.openxmlformats.org/officeDocument/2006/relationships" xmlns:m="http://schemas.openxmlformats.org/officeDocument/2006/math" xmlns:v="urn:schemas-microsoft-com:vml" xmlns:wp14="http://schemas.microsoft.com/office/word/2010/wordprocessingDrawing" xmlns:wp="http://schemas.openxmlformats.org/drawingml/2006/wordprocessingDrawing" xmlns:w10="urn:schemas-microsoft-com:office:word" xmlns:w="http://schemas.openxmlformats.org/wordprocessingml/2006/main" xmlns:w14="http://schemas.microsoft.com/office/word/2010/wordml" xmlns:w15="http://schemas.microsoft.com/office/word/2012/wordml" xmlns:w16cid="http://schemas.microsoft.com/office/word/2016/wordml/cid" xmlns:w16se="http://schemas.microsoft.com/office/word/2015/wordml/symex" xmlns:wpg="http://schemas.microsoft.com/office/word/2010/wordprocessingGroup" xmlns:wpi="http://schemas.microsoft.com/office/word/2010/wordprocessingInk" xmlns:wne="http://schemas.microsoft.com/office/word/2006/wordml" xmlns:wps="http://schemas.microsoft.com/office/word/2010/wordprocessingShape" mc:Ignorable="w14 w15 w16se w16cid wp14">
   <w:body>
     <w:p>
       <w:pPr>
@@ -14,21 +14,6 @@
           <w:szCs w:val="16"/>
         </w:rPr>
       </w:pPr>
-      <w:r>
-        <w:rPr>
-          <w:noProof/>
-          <w:color w:val="auto"/>
-          <w:kern w:val="0"/>
-          <w:sz w:val="24"/>
-          <w:szCs w:val="24"/>
-        </w:rPr>
-        <w:pict w14:anchorId="5C641A56">
-          <v:line id="_x0000_s1027" style="position:absolute;z-index:2;mso-wrap-distance-left:2.88pt;mso-wrap-distance-top:2.88pt;mso-wrap-distance-right:2.88pt;mso-wrap-distance-bottom:2.88pt" from="-14.15pt,-10.3pt" to="-14.15pt,457.7pt" o:cliptowrap="t">
-            <v:stroke dashstyle="longDash"/>
-            <v:shadow color="#ccc"/>
-          </v:line>
-        </w:pict>
-      </w:r>
       <w:r>
         <w:rPr>
           <w:sz w:val="16"/>
@@ -366,70 +351,6 @@
                 <w:rFonts w:ascii="Arial" w:hAnsi="Arial" w:cs="Arial"/>
                 <w:color w:val="auto"/>
                 <w:kern w:val="0"/>
-              </w:rPr>
-            </w:pPr>
-            <w:r>
-              <w:rPr>
-                <w:rFonts w:ascii="Arial" w:hAnsi="Arial" w:cs="Arial"/>
-                <w:color w:val="auto"/>
-                <w:kern w:val="0"/>
-              </w:rPr>
-              <w:t>&lt;unit</w:t>
-            </w:r>
-            <w:r>
-              <w:rPr>
-                <w:rFonts w:ascii="Arial" w:hAnsi="Arial" w:cs="Arial"/>
-                <w:color w:val="auto"/>
-                <w:kern w:val="0"/>
-              </w:rPr>
-              <w:t>1&gt;</w:t>
-            </w:r>
-          </w:p>
-        </w:tc>
-        <w:tc>
-          <w:tcPr>
-            <w:tcW w:w="3531" w:type="dxa"/>
-            <w:tcBorders>
-              <w:top w:val="single" w:sz="16" w:space="0" w:color="auto"/>
-              <w:left w:val="single" w:sz="2" w:space="0" w:color="auto"/>
-              <w:bottom w:val="single" w:sz="2" w:space="0" w:color="auto"/>
-              <w:right w:val="single" w:sz="2" w:space="0" w:color="auto"/>
-            </w:tcBorders>
-          </w:tcPr>
-          <w:p>
-            <w:pPr>
-              <w:rPr>
-                <w:rFonts w:ascii="Arial" w:hAnsi="Arial" w:cs="Arial"/>
-                <w:color w:val="auto"/>
-                <w:kern w:val="0"/>
-              </w:rPr>
-            </w:pPr>
-            <w:r>
-              <w:rPr>
-                <w:rFonts w:ascii="Arial" w:hAnsi="Arial" w:cs="Arial"/>
-                <w:color w:val="auto"/>
-                <w:kern w:val="0"/>
-              </w:rPr>
-              <w:t>&lt;description1&gt;</w:t>
-            </w:r>
-          </w:p>
-        </w:tc>
-        <w:tc>
-          <w:tcPr>
-            <w:tcW w:w="562" w:type="dxa"/>
-            <w:tcBorders>
-              <w:top w:val="single" w:sz="16" w:space="0" w:color="auto"/>
-              <w:left w:val="single" w:sz="2" w:space="0" w:color="auto"/>
-              <w:bottom w:val="single" w:sz="2" w:space="0" w:color="auto"/>
-              <w:right w:val="single" w:sz="2" w:space="0" w:color="auto"/>
-            </w:tcBorders>
-          </w:tcPr>
-          <w:p>
-            <w:pPr>
-              <w:rPr>
-                <w:rFonts w:ascii="Arial" w:hAnsi="Arial" w:cs="Arial"/>
-                <w:color w:val="auto"/>
-                <w:kern w:val="0"/>
                 <w:sz w:val="16"/>
                 <w:szCs w:val="16"/>
               </w:rPr>
@@ -442,27 +363,67 @@
                 <w:sz w:val="16"/>
                 <w:szCs w:val="16"/>
               </w:rPr>
-              <w:t>&lt;copy</w:t>
-            </w:r>
-            <w:r>
-              <w:rPr>
-                <w:rFonts w:ascii="Arial" w:hAnsi="Arial" w:cs="Arial"/>
-                <w:color w:val="auto"/>
-                <w:kern w:val="0"/>
-                <w:sz w:val="16"/>
-                <w:szCs w:val="16"/>
-              </w:rPr>
-              <w:t>1</w:t>
-            </w:r>
-            <w:r>
-              <w:rPr>
-                <w:rFonts w:ascii="Arial" w:hAnsi="Arial" w:cs="Arial"/>
-                <w:color w:val="auto"/>
-                <w:kern w:val="0"/>
-                <w:sz w:val="16"/>
-                <w:szCs w:val="16"/>
-              </w:rPr>
-              <w:t>&gt;</w:t>
+              <w:t>&lt;unit1&gt;</w:t>
+            </w:r>
+          </w:p>
+        </w:tc>
+        <w:tc>
+          <w:tcPr>
+            <w:tcW w:w="3531" w:type="dxa"/>
+            <w:tcBorders>
+              <w:top w:val="single" w:sz="16" w:space="0" w:color="auto"/>
+              <w:left w:val="single" w:sz="2" w:space="0" w:color="auto"/>
+              <w:bottom w:val="single" w:sz="2" w:space="0" w:color="auto"/>
+              <w:right w:val="single" w:sz="2" w:space="0" w:color="auto"/>
+            </w:tcBorders>
+          </w:tcPr>
+          <w:p>
+            <w:pPr>
+              <w:rPr>
+                <w:rFonts w:ascii="Arial" w:hAnsi="Arial" w:cs="Arial"/>
+                <w:color w:val="auto"/>
+                <w:kern w:val="0"/>
+              </w:rPr>
+            </w:pPr>
+            <w:r>
+              <w:rPr>
+                <w:rFonts w:ascii="Arial" w:hAnsi="Arial" w:cs="Arial"/>
+                <w:color w:val="auto"/>
+                <w:kern w:val="0"/>
+              </w:rPr>
+              <w:t>&lt;description1&gt;</w:t>
+            </w:r>
+          </w:p>
+        </w:tc>
+        <w:tc>
+          <w:tcPr>
+            <w:tcW w:w="562" w:type="dxa"/>
+            <w:tcBorders>
+              <w:top w:val="single" w:sz="16" w:space="0" w:color="auto"/>
+              <w:left w:val="single" w:sz="2" w:space="0" w:color="auto"/>
+              <w:bottom w:val="single" w:sz="2" w:space="0" w:color="auto"/>
+              <w:right w:val="single" w:sz="2" w:space="0" w:color="auto"/>
+            </w:tcBorders>
+          </w:tcPr>
+          <w:p>
+            <w:pPr>
+              <w:rPr>
+                <w:rFonts w:ascii="Arial" w:hAnsi="Arial" w:cs="Arial"/>
+                <w:color w:val="auto"/>
+                <w:kern w:val="0"/>
+                <w:sz w:val="15"/>
+                <w:szCs w:val="15"/>
+              </w:rPr>
+            </w:pPr>
+            <w:r>
+              <w:rPr>
+                <w:rFonts w:ascii="Arial" w:hAnsi="Arial" w:cs="Arial"/>
+                <w:color w:val="auto"/>
+                <w:kern w:val="0"/>
+                <w:sz w:val="15"/>
+                <w:szCs w:val="15"/>
+              </w:rPr>
+              <w:t>&lt;copy1&gt;</w:t>
             </w:r>
           </w:p>
         </w:tc>
@@ -647,31 +608,19 @@
                 <w:rFonts w:ascii="Arial" w:hAnsi="Arial" w:cs="Arial"/>
                 <w:color w:val="auto"/>
                 <w:kern w:val="0"/>
-              </w:rPr>
-            </w:pPr>
-            <w:r>
-              <w:rPr>
-                <w:rFonts w:ascii="Arial" w:hAnsi="Arial" w:cs="Arial"/>
-                <w:color w:val="auto"/>
-                <w:kern w:val="0"/>
-              </w:rPr>
-              <w:t>&lt;unit</w:t>
-            </w:r>
-            <w:r>
-              <w:rPr>
-                <w:rFonts w:ascii="Arial" w:hAnsi="Arial" w:cs="Arial"/>
-                <w:color w:val="auto"/>
-                <w:kern w:val="0"/>
-              </w:rPr>
-              <w:t>2</w:t>
-            </w:r>
-            <w:r>
-              <w:rPr>
-                <w:rFonts w:ascii="Arial" w:hAnsi="Arial" w:cs="Arial"/>
-                <w:color w:val="auto"/>
-                <w:kern w:val="0"/>
-              </w:rPr>
-              <w:t>&gt;</w:t>
+                <w:sz w:val="16"/>
+                <w:szCs w:val="16"/>
+              </w:rPr>
+            </w:pPr>
+            <w:r>
+              <w:rPr>
+                <w:rFonts w:ascii="Arial" w:hAnsi="Arial" w:cs="Arial"/>
+                <w:color w:val="auto"/>
+                <w:kern w:val="0"/>
+                <w:sz w:val="16"/>
+                <w:szCs w:val="16"/>
+              </w:rPr>
+              <w:t>&lt;unit2&gt;</w:t>
             </w:r>
           </w:p>
         </w:tc>
@@ -737,39 +686,19 @@
                 <w:rFonts w:ascii="Arial" w:hAnsi="Arial" w:cs="Arial"/>
                 <w:color w:val="auto"/>
                 <w:kern w:val="0"/>
-                <w:sz w:val="24"/>
-                <w:szCs w:val="24"/>
-              </w:rPr>
-            </w:pPr>
-            <w:r>
-              <w:rPr>
-                <w:rFonts w:ascii="Arial" w:hAnsi="Arial" w:cs="Arial"/>
-                <w:color w:val="auto"/>
-                <w:kern w:val="0"/>
-                <w:sz w:val="16"/>
-                <w:szCs w:val="16"/>
-              </w:rPr>
-              <w:t>&lt;copy</w:t>
-            </w:r>
-            <w:r>
-              <w:rPr>
-                <w:rFonts w:ascii="Arial" w:hAnsi="Arial" w:cs="Arial"/>
-                <w:color w:val="auto"/>
-                <w:kern w:val="0"/>
-                <w:sz w:val="16"/>
-                <w:szCs w:val="16"/>
-              </w:rPr>
-              <w:t>2</w:t>
-            </w:r>
-            <w:r>
-              <w:rPr>
-                <w:rFonts w:ascii="Arial" w:hAnsi="Arial" w:cs="Arial"/>
-                <w:color w:val="auto"/>
-                <w:kern w:val="0"/>
-                <w:sz w:val="16"/>
-                <w:szCs w:val="16"/>
-              </w:rPr>
-              <w:t>&gt;</w:t>
+                <w:sz w:val="15"/>
+                <w:szCs w:val="15"/>
+              </w:rPr>
+            </w:pPr>
+            <w:r>
+              <w:rPr>
+                <w:rFonts w:ascii="Arial" w:hAnsi="Arial" w:cs="Arial"/>
+                <w:color w:val="auto"/>
+                <w:kern w:val="0"/>
+                <w:sz w:val="15"/>
+                <w:szCs w:val="15"/>
+              </w:rPr>
+              <w:t>&lt;copy2&gt;</w:t>
             </w:r>
           </w:p>
         </w:tc>
@@ -956,31 +885,19 @@
                 <w:rFonts w:ascii="Arial" w:hAnsi="Arial" w:cs="Arial"/>
                 <w:color w:val="auto"/>
                 <w:kern w:val="0"/>
-              </w:rPr>
-            </w:pPr>
-            <w:r>
-              <w:rPr>
-                <w:rFonts w:ascii="Arial" w:hAnsi="Arial" w:cs="Arial"/>
-                <w:color w:val="auto"/>
-                <w:kern w:val="0"/>
-              </w:rPr>
-              <w:t>&lt;unit</w:t>
-            </w:r>
-            <w:r>
-              <w:rPr>
-                <w:rFonts w:ascii="Arial" w:hAnsi="Arial" w:cs="Arial"/>
-                <w:color w:val="auto"/>
-                <w:kern w:val="0"/>
-              </w:rPr>
-              <w:t>3</w:t>
-            </w:r>
-            <w:r>
-              <w:rPr>
-                <w:rFonts w:ascii="Arial" w:hAnsi="Arial" w:cs="Arial"/>
-                <w:color w:val="auto"/>
-                <w:kern w:val="0"/>
-              </w:rPr>
-              <w:t>&gt;</w:t>
+                <w:sz w:val="16"/>
+                <w:szCs w:val="16"/>
+              </w:rPr>
+            </w:pPr>
+            <w:r>
+              <w:rPr>
+                <w:rFonts w:ascii="Arial" w:hAnsi="Arial" w:cs="Arial"/>
+                <w:color w:val="auto"/>
+                <w:kern w:val="0"/>
+                <w:sz w:val="16"/>
+                <w:szCs w:val="16"/>
+              </w:rPr>
+              <w:t>&lt;unit3&gt;</w:t>
             </w:r>
           </w:p>
         </w:tc>
@@ -1046,39 +963,19 @@
                 <w:rFonts w:ascii="Arial" w:hAnsi="Arial" w:cs="Arial"/>
                 <w:color w:val="auto"/>
                 <w:kern w:val="0"/>
-                <w:sz w:val="24"/>
-                <w:szCs w:val="24"/>
-              </w:rPr>
-            </w:pPr>
-            <w:r>
-              <w:rPr>
-                <w:rFonts w:ascii="Arial" w:hAnsi="Arial" w:cs="Arial"/>
-                <w:color w:val="auto"/>
-                <w:kern w:val="0"/>
-                <w:sz w:val="16"/>
-                <w:szCs w:val="16"/>
-              </w:rPr>
-              <w:t>&lt;copy</w:t>
-            </w:r>
-            <w:r>
-              <w:rPr>
-                <w:rFonts w:ascii="Arial" w:hAnsi="Arial" w:cs="Arial"/>
-                <w:color w:val="auto"/>
-                <w:kern w:val="0"/>
-                <w:sz w:val="16"/>
-                <w:szCs w:val="16"/>
-              </w:rPr>
-              <w:t>3</w:t>
-            </w:r>
-            <w:r>
-              <w:rPr>
-                <w:rFonts w:ascii="Arial" w:hAnsi="Arial" w:cs="Arial"/>
-                <w:color w:val="auto"/>
-                <w:kern w:val="0"/>
-                <w:sz w:val="16"/>
-                <w:szCs w:val="16"/>
-              </w:rPr>
-              <w:t>&gt;</w:t>
+                <w:sz w:val="15"/>
+                <w:szCs w:val="15"/>
+              </w:rPr>
+            </w:pPr>
+            <w:r>
+              <w:rPr>
+                <w:rFonts w:ascii="Arial" w:hAnsi="Arial" w:cs="Arial"/>
+                <w:color w:val="auto"/>
+                <w:kern w:val="0"/>
+                <w:sz w:val="15"/>
+                <w:szCs w:val="15"/>
+              </w:rPr>
+              <w:t>&lt;copy3&gt;</w:t>
             </w:r>
           </w:p>
         </w:tc>
@@ -1265,31 +1162,19 @@
                 <w:rFonts w:ascii="Arial" w:hAnsi="Arial" w:cs="Arial"/>
                 <w:color w:val="auto"/>
                 <w:kern w:val="0"/>
-              </w:rPr>
-            </w:pPr>
-            <w:r>
-              <w:rPr>
-                <w:rFonts w:ascii="Arial" w:hAnsi="Arial" w:cs="Arial"/>
-                <w:color w:val="auto"/>
-                <w:kern w:val="0"/>
-              </w:rPr>
-              <w:t>&lt;unit</w:t>
-            </w:r>
-            <w:r>
-              <w:rPr>
-                <w:rFonts w:ascii="Arial" w:hAnsi="Arial" w:cs="Arial"/>
-                <w:color w:val="auto"/>
-                <w:kern w:val="0"/>
-              </w:rPr>
-              <w:t>4</w:t>
-            </w:r>
-            <w:r>
-              <w:rPr>
-                <w:rFonts w:ascii="Arial" w:hAnsi="Arial" w:cs="Arial"/>
-                <w:color w:val="auto"/>
-                <w:kern w:val="0"/>
-              </w:rPr>
-              <w:t>&gt;</w:t>
+                <w:sz w:val="16"/>
+                <w:szCs w:val="16"/>
+              </w:rPr>
+            </w:pPr>
+            <w:r>
+              <w:rPr>
+                <w:rFonts w:ascii="Arial" w:hAnsi="Arial" w:cs="Arial"/>
+                <w:color w:val="auto"/>
+                <w:kern w:val="0"/>
+                <w:sz w:val="16"/>
+                <w:szCs w:val="16"/>
+              </w:rPr>
+              <w:t>&lt;unit4&gt;</w:t>
             </w:r>
           </w:p>
         </w:tc>
@@ -1355,39 +1240,19 @@
                 <w:rFonts w:ascii="Arial" w:hAnsi="Arial" w:cs="Arial"/>
                 <w:color w:val="auto"/>
                 <w:kern w:val="0"/>
-                <w:sz w:val="24"/>
-                <w:szCs w:val="24"/>
-              </w:rPr>
-            </w:pPr>
-            <w:r>
-              <w:rPr>
-                <w:rFonts w:ascii="Arial" w:hAnsi="Arial" w:cs="Arial"/>
-                <w:color w:val="auto"/>
-                <w:kern w:val="0"/>
-                <w:sz w:val="16"/>
-                <w:szCs w:val="16"/>
-              </w:rPr>
-              <w:t>&lt;copy</w:t>
-            </w:r>
-            <w:r>
-              <w:rPr>
-                <w:rFonts w:ascii="Arial" w:hAnsi="Arial" w:cs="Arial"/>
-                <w:color w:val="auto"/>
-                <w:kern w:val="0"/>
-                <w:sz w:val="16"/>
-                <w:szCs w:val="16"/>
-              </w:rPr>
-              <w:t>4</w:t>
-            </w:r>
-            <w:r>
-              <w:rPr>
-                <w:rFonts w:ascii="Arial" w:hAnsi="Arial" w:cs="Arial"/>
-                <w:color w:val="auto"/>
-                <w:kern w:val="0"/>
-                <w:sz w:val="16"/>
-                <w:szCs w:val="16"/>
-              </w:rPr>
-              <w:t>&gt;</w:t>
+                <w:sz w:val="15"/>
+                <w:szCs w:val="15"/>
+              </w:rPr>
+            </w:pPr>
+            <w:r>
+              <w:rPr>
+                <w:rFonts w:ascii="Arial" w:hAnsi="Arial" w:cs="Arial"/>
+                <w:color w:val="auto"/>
+                <w:kern w:val="0"/>
+                <w:sz w:val="15"/>
+                <w:szCs w:val="15"/>
+              </w:rPr>
+              <w:t>&lt;copy4&gt;</w:t>
             </w:r>
           </w:p>
         </w:tc>
@@ -1574,31 +1439,19 @@
                 <w:rFonts w:ascii="Arial" w:hAnsi="Arial" w:cs="Arial"/>
                 <w:color w:val="auto"/>
                 <w:kern w:val="0"/>
-              </w:rPr>
-            </w:pPr>
-            <w:r>
-              <w:rPr>
-                <w:rFonts w:ascii="Arial" w:hAnsi="Arial" w:cs="Arial"/>
-                <w:color w:val="auto"/>
-                <w:kern w:val="0"/>
-              </w:rPr>
-              <w:t>&lt;unit</w:t>
-            </w:r>
-            <w:r>
-              <w:rPr>
-                <w:rFonts w:ascii="Arial" w:hAnsi="Arial" w:cs="Arial"/>
-                <w:color w:val="auto"/>
-                <w:kern w:val="0"/>
-              </w:rPr>
-              <w:t>5</w:t>
-            </w:r>
-            <w:r>
-              <w:rPr>
-                <w:rFonts w:ascii="Arial" w:hAnsi="Arial" w:cs="Arial"/>
-                <w:color w:val="auto"/>
-                <w:kern w:val="0"/>
-              </w:rPr>
-              <w:t>&gt;</w:t>
+                <w:sz w:val="16"/>
+                <w:szCs w:val="16"/>
+              </w:rPr>
+            </w:pPr>
+            <w:r>
+              <w:rPr>
+                <w:rFonts w:ascii="Arial" w:hAnsi="Arial" w:cs="Arial"/>
+                <w:color w:val="auto"/>
+                <w:kern w:val="0"/>
+                <w:sz w:val="16"/>
+                <w:szCs w:val="16"/>
+              </w:rPr>
+              <w:t>&lt;unit5&gt;</w:t>
             </w:r>
           </w:p>
         </w:tc>
@@ -1664,39 +1517,19 @@
                 <w:rFonts w:ascii="Arial" w:hAnsi="Arial" w:cs="Arial"/>
                 <w:color w:val="auto"/>
                 <w:kern w:val="0"/>
-                <w:sz w:val="24"/>
-                <w:szCs w:val="24"/>
-              </w:rPr>
-            </w:pPr>
-            <w:r>
-              <w:rPr>
-                <w:rFonts w:ascii="Arial" w:hAnsi="Arial" w:cs="Arial"/>
-                <w:color w:val="auto"/>
-                <w:kern w:val="0"/>
-                <w:sz w:val="16"/>
-                <w:szCs w:val="16"/>
-              </w:rPr>
-              <w:t>&lt;copy</w:t>
-            </w:r>
-            <w:r>
-              <w:rPr>
-                <w:rFonts w:ascii="Arial" w:hAnsi="Arial" w:cs="Arial"/>
-                <w:color w:val="auto"/>
-                <w:kern w:val="0"/>
-                <w:sz w:val="16"/>
-                <w:szCs w:val="16"/>
-              </w:rPr>
-              <w:t>5</w:t>
-            </w:r>
-            <w:r>
-              <w:rPr>
-                <w:rFonts w:ascii="Arial" w:hAnsi="Arial" w:cs="Arial"/>
-                <w:color w:val="auto"/>
-                <w:kern w:val="0"/>
-                <w:sz w:val="16"/>
-                <w:szCs w:val="16"/>
-              </w:rPr>
-              <w:t>&gt;</w:t>
+                <w:sz w:val="15"/>
+                <w:szCs w:val="15"/>
+              </w:rPr>
+            </w:pPr>
+            <w:r>
+              <w:rPr>
+                <w:rFonts w:ascii="Arial" w:hAnsi="Arial" w:cs="Arial"/>
+                <w:color w:val="auto"/>
+                <w:kern w:val="0"/>
+                <w:sz w:val="15"/>
+                <w:szCs w:val="15"/>
+              </w:rPr>
+              <w:t>&lt;copy5&gt;</w:t>
             </w:r>
           </w:p>
         </w:tc>
@@ -1883,31 +1716,19 @@
                 <w:rFonts w:ascii="Arial" w:hAnsi="Arial" w:cs="Arial"/>
                 <w:color w:val="auto"/>
                 <w:kern w:val="0"/>
-              </w:rPr>
-            </w:pPr>
-            <w:r>
-              <w:rPr>
-                <w:rFonts w:ascii="Arial" w:hAnsi="Arial" w:cs="Arial"/>
-                <w:color w:val="auto"/>
-                <w:kern w:val="0"/>
-              </w:rPr>
-              <w:t>&lt;unit</w:t>
-            </w:r>
-            <w:r>
-              <w:rPr>
-                <w:rFonts w:ascii="Arial" w:hAnsi="Arial" w:cs="Arial"/>
-                <w:color w:val="auto"/>
-                <w:kern w:val="0"/>
-              </w:rPr>
-              <w:t>6</w:t>
-            </w:r>
-            <w:r>
-              <w:rPr>
-                <w:rFonts w:ascii="Arial" w:hAnsi="Arial" w:cs="Arial"/>
-                <w:color w:val="auto"/>
-                <w:kern w:val="0"/>
-              </w:rPr>
-              <w:t>&gt;</w:t>
+                <w:sz w:val="16"/>
+                <w:szCs w:val="16"/>
+              </w:rPr>
+            </w:pPr>
+            <w:r>
+              <w:rPr>
+                <w:rFonts w:ascii="Arial" w:hAnsi="Arial" w:cs="Arial"/>
+                <w:color w:val="auto"/>
+                <w:kern w:val="0"/>
+                <w:sz w:val="16"/>
+                <w:szCs w:val="16"/>
+              </w:rPr>
+              <w:t>&lt;unit6&gt;</w:t>
             </w:r>
           </w:p>
         </w:tc>
@@ -1973,39 +1794,19 @@
                 <w:rFonts w:ascii="Arial" w:hAnsi="Arial" w:cs="Arial"/>
                 <w:color w:val="auto"/>
                 <w:kern w:val="0"/>
-                <w:sz w:val="24"/>
-                <w:szCs w:val="24"/>
-              </w:rPr>
-            </w:pPr>
-            <w:r>
-              <w:rPr>
-                <w:rFonts w:ascii="Arial" w:hAnsi="Arial" w:cs="Arial"/>
-                <w:color w:val="auto"/>
-                <w:kern w:val="0"/>
-                <w:sz w:val="16"/>
-                <w:szCs w:val="16"/>
-              </w:rPr>
-              <w:t>&lt;copy</w:t>
-            </w:r>
-            <w:r>
-              <w:rPr>
-                <w:rFonts w:ascii="Arial" w:hAnsi="Arial" w:cs="Arial"/>
-                <w:color w:val="auto"/>
-                <w:kern w:val="0"/>
-                <w:sz w:val="16"/>
-                <w:szCs w:val="16"/>
-              </w:rPr>
-              <w:t>6</w:t>
-            </w:r>
-            <w:r>
-              <w:rPr>
-                <w:rFonts w:ascii="Arial" w:hAnsi="Arial" w:cs="Arial"/>
-                <w:color w:val="auto"/>
-                <w:kern w:val="0"/>
-                <w:sz w:val="16"/>
-                <w:szCs w:val="16"/>
-              </w:rPr>
-              <w:t>&gt;</w:t>
+                <w:sz w:val="15"/>
+                <w:szCs w:val="15"/>
+              </w:rPr>
+            </w:pPr>
+            <w:r>
+              <w:rPr>
+                <w:rFonts w:ascii="Arial" w:hAnsi="Arial" w:cs="Arial"/>
+                <w:color w:val="auto"/>
+                <w:kern w:val="0"/>
+                <w:sz w:val="15"/>
+                <w:szCs w:val="15"/>
+              </w:rPr>
+              <w:t>&lt;copy6&gt;</w:t>
             </w:r>
           </w:p>
         </w:tc>
@@ -2192,31 +1993,19 @@
                 <w:rFonts w:ascii="Arial" w:hAnsi="Arial" w:cs="Arial"/>
                 <w:color w:val="auto"/>
                 <w:kern w:val="0"/>
-              </w:rPr>
-            </w:pPr>
-            <w:r>
-              <w:rPr>
-                <w:rFonts w:ascii="Arial" w:hAnsi="Arial" w:cs="Arial"/>
-                <w:color w:val="auto"/>
-                <w:kern w:val="0"/>
-              </w:rPr>
-              <w:t>&lt;unit</w:t>
-            </w:r>
-            <w:r>
-              <w:rPr>
-                <w:rFonts w:ascii="Arial" w:hAnsi="Arial" w:cs="Arial"/>
-                <w:color w:val="auto"/>
-                <w:kern w:val="0"/>
-              </w:rPr>
-              <w:t>7</w:t>
-            </w:r>
-            <w:r>
-              <w:rPr>
-                <w:rFonts w:ascii="Arial" w:hAnsi="Arial" w:cs="Arial"/>
-                <w:color w:val="auto"/>
-                <w:kern w:val="0"/>
-              </w:rPr>
-              <w:t>&gt;</w:t>
+                <w:sz w:val="16"/>
+                <w:szCs w:val="16"/>
+              </w:rPr>
+            </w:pPr>
+            <w:r>
+              <w:rPr>
+                <w:rFonts w:ascii="Arial" w:hAnsi="Arial" w:cs="Arial"/>
+                <w:color w:val="auto"/>
+                <w:kern w:val="0"/>
+                <w:sz w:val="16"/>
+                <w:szCs w:val="16"/>
+              </w:rPr>
+              <w:t>&lt;unit7&gt;</w:t>
             </w:r>
           </w:p>
         </w:tc>
@@ -2282,39 +2071,19 @@
                 <w:rFonts w:ascii="Arial" w:hAnsi="Arial" w:cs="Arial"/>
                 <w:color w:val="auto"/>
                 <w:kern w:val="0"/>
-                <w:sz w:val="24"/>
-                <w:szCs w:val="24"/>
-              </w:rPr>
-            </w:pPr>
-            <w:r>
-              <w:rPr>
-                <w:rFonts w:ascii="Arial" w:hAnsi="Arial" w:cs="Arial"/>
-                <w:color w:val="auto"/>
-                <w:kern w:val="0"/>
-                <w:sz w:val="16"/>
-                <w:szCs w:val="16"/>
-              </w:rPr>
-              <w:t>&lt;copy</w:t>
-            </w:r>
-            <w:r>
-              <w:rPr>
-                <w:rFonts w:ascii="Arial" w:hAnsi="Arial" w:cs="Arial"/>
-                <w:color w:val="auto"/>
-                <w:kern w:val="0"/>
-                <w:sz w:val="16"/>
-                <w:szCs w:val="16"/>
-              </w:rPr>
-              <w:t>7</w:t>
-            </w:r>
-            <w:r>
-              <w:rPr>
-                <w:rFonts w:ascii="Arial" w:hAnsi="Arial" w:cs="Arial"/>
-                <w:color w:val="auto"/>
-                <w:kern w:val="0"/>
-                <w:sz w:val="16"/>
-                <w:szCs w:val="16"/>
-              </w:rPr>
-              <w:t>&gt;</w:t>
+                <w:sz w:val="15"/>
+                <w:szCs w:val="15"/>
+              </w:rPr>
+            </w:pPr>
+            <w:r>
+              <w:rPr>
+                <w:rFonts w:ascii="Arial" w:hAnsi="Arial" w:cs="Arial"/>
+                <w:color w:val="auto"/>
+                <w:kern w:val="0"/>
+                <w:sz w:val="15"/>
+                <w:szCs w:val="15"/>
+              </w:rPr>
+              <w:t>&lt;copy7&gt;</w:t>
             </w:r>
           </w:p>
         </w:tc>
@@ -2501,31 +2270,19 @@
                 <w:rFonts w:ascii="Arial" w:hAnsi="Arial" w:cs="Arial"/>
                 <w:color w:val="auto"/>
                 <w:kern w:val="0"/>
-              </w:rPr>
-            </w:pPr>
-            <w:r>
-              <w:rPr>
-                <w:rFonts w:ascii="Arial" w:hAnsi="Arial" w:cs="Arial"/>
-                <w:color w:val="auto"/>
-                <w:kern w:val="0"/>
-              </w:rPr>
-              <w:t>&lt;unit</w:t>
-            </w:r>
-            <w:r>
-              <w:rPr>
-                <w:rFonts w:ascii="Arial" w:hAnsi="Arial" w:cs="Arial"/>
-                <w:color w:val="auto"/>
-                <w:kern w:val="0"/>
-              </w:rPr>
-              <w:t>8</w:t>
-            </w:r>
-            <w:r>
-              <w:rPr>
-                <w:rFonts w:ascii="Arial" w:hAnsi="Arial" w:cs="Arial"/>
-                <w:color w:val="auto"/>
-                <w:kern w:val="0"/>
-              </w:rPr>
-              <w:t>&gt;</w:t>
+                <w:sz w:val="16"/>
+                <w:szCs w:val="16"/>
+              </w:rPr>
+            </w:pPr>
+            <w:r>
+              <w:rPr>
+                <w:rFonts w:ascii="Arial" w:hAnsi="Arial" w:cs="Arial"/>
+                <w:color w:val="auto"/>
+                <w:kern w:val="0"/>
+                <w:sz w:val="16"/>
+                <w:szCs w:val="16"/>
+              </w:rPr>
+              <w:t>&lt;unit8&gt;</w:t>
             </w:r>
           </w:p>
         </w:tc>
@@ -2591,39 +2348,19 @@
                 <w:rFonts w:ascii="Arial" w:hAnsi="Arial" w:cs="Arial"/>
                 <w:color w:val="auto"/>
                 <w:kern w:val="0"/>
-                <w:sz w:val="24"/>
-                <w:szCs w:val="24"/>
-              </w:rPr>
-            </w:pPr>
-            <w:r>
-              <w:rPr>
-                <w:rFonts w:ascii="Arial" w:hAnsi="Arial" w:cs="Arial"/>
-                <w:color w:val="auto"/>
-                <w:kern w:val="0"/>
-                <w:sz w:val="16"/>
-                <w:szCs w:val="16"/>
-              </w:rPr>
-              <w:t>&lt;copy</w:t>
-            </w:r>
-            <w:r>
-              <w:rPr>
-                <w:rFonts w:ascii="Arial" w:hAnsi="Arial" w:cs="Arial"/>
-                <w:color w:val="auto"/>
-                <w:kern w:val="0"/>
-                <w:sz w:val="16"/>
-                <w:szCs w:val="16"/>
-              </w:rPr>
-              <w:t>8</w:t>
-            </w:r>
-            <w:r>
-              <w:rPr>
-                <w:rFonts w:ascii="Arial" w:hAnsi="Arial" w:cs="Arial"/>
-                <w:color w:val="auto"/>
-                <w:kern w:val="0"/>
-                <w:sz w:val="16"/>
-                <w:szCs w:val="16"/>
-              </w:rPr>
-              <w:t>&gt;</w:t>
+                <w:sz w:val="15"/>
+                <w:szCs w:val="15"/>
+              </w:rPr>
+            </w:pPr>
+            <w:r>
+              <w:rPr>
+                <w:rFonts w:ascii="Arial" w:hAnsi="Arial" w:cs="Arial"/>
+                <w:color w:val="auto"/>
+                <w:kern w:val="0"/>
+                <w:sz w:val="15"/>
+                <w:szCs w:val="15"/>
+              </w:rPr>
+              <w:t>&lt;copy8&gt;</w:t>
             </w:r>
           </w:p>
         </w:tc>
@@ -2810,31 +2547,19 @@
                 <w:rFonts w:ascii="Arial" w:hAnsi="Arial" w:cs="Arial"/>
                 <w:color w:val="auto"/>
                 <w:kern w:val="0"/>
-              </w:rPr>
-            </w:pPr>
-            <w:r>
-              <w:rPr>
-                <w:rFonts w:ascii="Arial" w:hAnsi="Arial" w:cs="Arial"/>
-                <w:color w:val="auto"/>
-                <w:kern w:val="0"/>
-              </w:rPr>
-              <w:t>&lt;unit</w:t>
-            </w:r>
-            <w:r>
-              <w:rPr>
-                <w:rFonts w:ascii="Arial" w:hAnsi="Arial" w:cs="Arial"/>
-                <w:color w:val="auto"/>
-                <w:kern w:val="0"/>
-              </w:rPr>
-              <w:t>9</w:t>
-            </w:r>
-            <w:r>
-              <w:rPr>
-                <w:rFonts w:ascii="Arial" w:hAnsi="Arial" w:cs="Arial"/>
-                <w:color w:val="auto"/>
-                <w:kern w:val="0"/>
-              </w:rPr>
-              <w:t>&gt;</w:t>
+                <w:sz w:val="16"/>
+                <w:szCs w:val="16"/>
+              </w:rPr>
+            </w:pPr>
+            <w:r>
+              <w:rPr>
+                <w:rFonts w:ascii="Arial" w:hAnsi="Arial" w:cs="Arial"/>
+                <w:color w:val="auto"/>
+                <w:kern w:val="0"/>
+                <w:sz w:val="16"/>
+                <w:szCs w:val="16"/>
+              </w:rPr>
+              <w:t>&lt;unit9&gt;</w:t>
             </w:r>
           </w:p>
         </w:tc>
@@ -2900,39 +2625,19 @@
                 <w:rFonts w:ascii="Arial" w:hAnsi="Arial" w:cs="Arial"/>
                 <w:color w:val="auto"/>
                 <w:kern w:val="0"/>
-                <w:sz w:val="24"/>
-                <w:szCs w:val="24"/>
-              </w:rPr>
-            </w:pPr>
-            <w:r>
-              <w:rPr>
-                <w:rFonts w:ascii="Arial" w:hAnsi="Arial" w:cs="Arial"/>
-                <w:color w:val="auto"/>
-                <w:kern w:val="0"/>
-                <w:sz w:val="16"/>
-                <w:szCs w:val="16"/>
-              </w:rPr>
-              <w:t>&lt;copy</w:t>
-            </w:r>
-            <w:r>
-              <w:rPr>
-                <w:rFonts w:ascii="Arial" w:hAnsi="Arial" w:cs="Arial"/>
-                <w:color w:val="auto"/>
-                <w:kern w:val="0"/>
-                <w:sz w:val="16"/>
-                <w:szCs w:val="16"/>
-              </w:rPr>
-              <w:t>9</w:t>
-            </w:r>
-            <w:r>
-              <w:rPr>
-                <w:rFonts w:ascii="Arial" w:hAnsi="Arial" w:cs="Arial"/>
-                <w:color w:val="auto"/>
-                <w:kern w:val="0"/>
-                <w:sz w:val="16"/>
-                <w:szCs w:val="16"/>
-              </w:rPr>
-              <w:t>&gt;</w:t>
+                <w:sz w:val="15"/>
+                <w:szCs w:val="15"/>
+              </w:rPr>
+            </w:pPr>
+            <w:r>
+              <w:rPr>
+                <w:rFonts w:ascii="Arial" w:hAnsi="Arial" w:cs="Arial"/>
+                <w:color w:val="auto"/>
+                <w:kern w:val="0"/>
+                <w:sz w:val="15"/>
+                <w:szCs w:val="15"/>
+              </w:rPr>
+              <w:t>&lt;copy9&gt;</w:t>
             </w:r>
           </w:p>
         </w:tc>
@@ -3119,31 +2824,19 @@
                 <w:rFonts w:ascii="Arial" w:hAnsi="Arial" w:cs="Arial"/>
                 <w:color w:val="auto"/>
                 <w:kern w:val="0"/>
-              </w:rPr>
-            </w:pPr>
-            <w:r>
-              <w:rPr>
-                <w:rFonts w:ascii="Arial" w:hAnsi="Arial" w:cs="Arial"/>
-                <w:color w:val="auto"/>
-                <w:kern w:val="0"/>
-              </w:rPr>
-              <w:t>&lt;unit</w:t>
-            </w:r>
-            <w:r>
-              <w:rPr>
-                <w:rFonts w:ascii="Arial" w:hAnsi="Arial" w:cs="Arial"/>
-                <w:color w:val="auto"/>
-                <w:kern w:val="0"/>
-              </w:rPr>
-              <w:t>10</w:t>
-            </w:r>
-            <w:r>
-              <w:rPr>
-                <w:rFonts w:ascii="Arial" w:hAnsi="Arial" w:cs="Arial"/>
-                <w:color w:val="auto"/>
-                <w:kern w:val="0"/>
-              </w:rPr>
-              <w:t>&gt;</w:t>
+                <w:sz w:val="16"/>
+                <w:szCs w:val="16"/>
+              </w:rPr>
+            </w:pPr>
+            <w:r>
+              <w:rPr>
+                <w:rFonts w:ascii="Arial" w:hAnsi="Arial" w:cs="Arial"/>
+                <w:color w:val="auto"/>
+                <w:kern w:val="0"/>
+                <w:sz w:val="16"/>
+                <w:szCs w:val="16"/>
+              </w:rPr>
+              <w:t>&lt;unit10&gt;</w:t>
             </w:r>
           </w:p>
         </w:tc>
@@ -3209,17 +2902,17 @@
                 <w:rFonts w:ascii="Arial" w:hAnsi="Arial" w:cs="Arial"/>
                 <w:color w:val="auto"/>
                 <w:kern w:val="0"/>
-                <w:sz w:val="16"/>
-                <w:szCs w:val="16"/>
-              </w:rPr>
-            </w:pPr>
-            <w:r>
-              <w:rPr>
-                <w:rFonts w:ascii="Arial" w:hAnsi="Arial" w:cs="Arial"/>
-                <w:color w:val="auto"/>
-                <w:kern w:val="0"/>
-                <w:sz w:val="16"/>
-                <w:szCs w:val="16"/>
+                <w:sz w:val="15"/>
+                <w:szCs w:val="15"/>
+              </w:rPr>
+            </w:pPr>
+            <w:r>
+              <w:rPr>
+                <w:rFonts w:ascii="Arial" w:hAnsi="Arial" w:cs="Arial"/>
+                <w:color w:val="auto"/>
+                <w:kern w:val="0"/>
+                <w:sz w:val="15"/>
+                <w:szCs w:val="15"/>
               </w:rPr>
               <w:t>&lt;copy10&gt;</w:t>
             </w:r>
@@ -3462,6 +3155,689 @@
           <w:szCs w:val="16"/>
         </w:rPr>
       </w:pPr>
+      <w:bookmarkStart w:id="0" w:name="_GoBack"/>
+      <w:r>
+        <w:rPr>
+          <w:noProof/>
+          <w:sz w:val="16"/>
+          <w:szCs w:val="16"/>
+        </w:rPr>
+        <w:pict w14:anchorId="5B99D00F">
+          <v:group id="_x0000_s1095" style="position:absolute;margin-left:-2.15pt;margin-top:8.85pt;width:540.9pt;height:412.85pt;z-index:13;mso-position-horizontal-relative:text;mso-position-vertical-relative:text" coordorigin="173,577" coordsize="10818,8257">
+            <v:shapetype id="_x0000_t202" coordsize="21600,21600" o:spt="202" path="m,l,21600r21600,l21600,xe">
+              <v:stroke joinstyle="miter"/>
+              <v:path gradientshapeok="t" o:connecttype="rect"/>
+            </v:shapetype>
+            <v:shape id="_x0000_s1029" type="#_x0000_t202" style="position:absolute;left:1541;top:577;width:6229;height:1245;mso-wrap-distance-left:2.88pt;mso-wrap-distance-top:2.88pt;mso-wrap-distance-right:2.88pt;mso-wrap-distance-bottom:2.88pt;mso-position-horizontal-relative:text;mso-position-vertical-relative:text" filled="f" stroked="f" strokeweight="0" insetpen="t">
+              <v:fill color2="black"/>
+              <v:stroke>
+                <o:left v:ext="view" weight="0" joinstyle="miter" insetpen="t"/>
+                <o:top v:ext="view" weight="0" joinstyle="miter" insetpen="t"/>
+                <o:right v:ext="view" weight="0" joinstyle="miter" insetpen="t"/>
+                <o:bottom v:ext="view" weight="0" joinstyle="miter" insetpen="t"/>
+                <o:column v:ext="view" weight="0"/>
+              </v:stroke>
+              <v:shadow color="#ccc"/>
+              <v:textbox style="mso-next-textbox:#_x0000_s1029;mso-column-margin:5.7pt;mso-rotate-with-shape:t" inset="0,0,0,0">
+                <w:txbxContent>
+                  <w:p>
+                    <w:pPr>
+                      <w:jc w:val="center"/>
+                      <w:rPr>
+                        <w:rFonts w:ascii="Arial" w:hAnsi="Arial" w:cs="Arial"/>
+                        <w:b/>
+                        <w:bCs/>
+                        <w:smallCaps/>
+                        <w:sz w:val="40"/>
+                        <w:szCs w:val="40"/>
+                      </w:rPr>
+                    </w:pPr>
+                    <w:proofErr w:type="spellStart"/>
+                    <w:r>
+                      <w:rPr>
+                        <w:rFonts w:ascii="Arial" w:hAnsi="Arial" w:cs="Arial"/>
+                        <w:b/>
+                        <w:bCs/>
+                        <w:smallCaps/>
+                        <w:sz w:val="40"/>
+                        <w:szCs w:val="40"/>
+                      </w:rPr>
+                      <w:t>Goldpoint</w:t>
+                    </w:r>
+                    <w:proofErr w:type="spellEnd"/>
+                    <w:r>
+                      <w:rPr>
+                        <w:rFonts w:ascii="Arial" w:hAnsi="Arial" w:cs="Arial"/>
+                        <w:b/>
+                        <w:bCs/>
+                        <w:smallCaps/>
+                        <w:sz w:val="40"/>
+                        <w:szCs w:val="40"/>
+                      </w:rPr>
+                      <w:t xml:space="preserve"> Printing and Trading</w:t>
+                    </w:r>
+                  </w:p>
+                  <w:p>
+                    <w:pPr>
+                      <w:jc w:val="center"/>
+                      <w:rPr>
+                        <w:sz w:val="22"/>
+                        <w:szCs w:val="22"/>
+                      </w:rPr>
+                    </w:pPr>
+                    <w:r>
+                      <w:rPr>
+                        <w:sz w:val="22"/>
+                        <w:szCs w:val="22"/>
+                      </w:rPr>
+                      <w:t xml:space="preserve">N.A. Compound, M. </w:t>
+                    </w:r>
+                    <w:proofErr w:type="spellStart"/>
+                    <w:r>
+                      <w:rPr>
+                        <w:sz w:val="22"/>
+                        <w:szCs w:val="22"/>
+                      </w:rPr>
+                      <w:t>Palad</w:t>
+                    </w:r>
+                    <w:proofErr w:type="spellEnd"/>
+                    <w:r>
+                      <w:rPr>
+                        <w:sz w:val="22"/>
+                        <w:szCs w:val="22"/>
+                      </w:rPr>
+                      <w:t xml:space="preserve"> St., </w:t>
+                    </w:r>
+                    <w:proofErr w:type="spellStart"/>
+                    <w:r>
+                      <w:rPr>
+                        <w:sz w:val="22"/>
+                        <w:szCs w:val="22"/>
+                      </w:rPr>
+                      <w:t>Poblacion</w:t>
+                    </w:r>
+                    <w:proofErr w:type="spellEnd"/>
+                    <w:r>
+                      <w:rPr>
+                        <w:sz w:val="22"/>
+                        <w:szCs w:val="22"/>
+                      </w:rPr>
+                      <w:t xml:space="preserve">, </w:t>
+                    </w:r>
+                    <w:proofErr w:type="spellStart"/>
+                    <w:r>
+                      <w:rPr>
+                        <w:sz w:val="22"/>
+                        <w:szCs w:val="22"/>
+                      </w:rPr>
+                      <w:t>Norzagaray</w:t>
+                    </w:r>
+                    <w:proofErr w:type="spellEnd"/>
+                    <w:r>
+                      <w:rPr>
+                        <w:sz w:val="22"/>
+                        <w:szCs w:val="22"/>
+                      </w:rPr>
+                      <w:t>, Bulacan</w:t>
+                    </w:r>
+                  </w:p>
+                  <w:p>
+                    <w:pPr>
+                      <w:jc w:val="center"/>
+                      <w:rPr>
+                        <w:sz w:val="22"/>
+                        <w:szCs w:val="22"/>
+                      </w:rPr>
+                    </w:pPr>
+                    <w:r>
+                      <w:rPr>
+                        <w:sz w:val="22"/>
+                        <w:szCs w:val="22"/>
+                      </w:rPr>
+                      <w:t xml:space="preserve">Contact No.: 0997-680-6175 </w:t>
+                    </w:r>
+                  </w:p>
+                  <w:p>
+                    <w:pPr>
+                      <w:jc w:val="center"/>
+                      <w:rPr>
+                        <w:sz w:val="18"/>
+                        <w:szCs w:val="18"/>
+                      </w:rPr>
+                    </w:pPr>
+                    <w:r>
+                      <w:rPr>
+                        <w:sz w:val="22"/>
+                        <w:szCs w:val="22"/>
+                      </w:rPr>
+                      <w:t>email: goldpoint_printing_trading@yahoo.com</w:t>
+                    </w:r>
+                  </w:p>
+                </w:txbxContent>
+              </v:textbox>
+            </v:shape>
+            <v:group id="_x0000_s1044" style="position:absolute;left:173;top:7636;width:10818;height:1198" coordorigin="10692,10932" coordsize="680,75">
+              <v:shape id="_x0000_s1045" type="#_x0000_t202" style="position:absolute;left:10692;top:10944;width:189;height:51;mso-wrap-distance-left:2.88pt;mso-wrap-distance-top:2.88pt;mso-wrap-distance-right:2.88pt;mso-wrap-distance-bottom:2.88pt" stroked="f" strokeweight="0" insetpen="t">
+                <v:fill color2="black"/>
+                <v:stroke>
+                  <o:left v:ext="view" weight="0" joinstyle="miter" insetpen="t"/>
+                  <o:top v:ext="view" weight="0" joinstyle="miter" insetpen="t"/>
+                  <o:right v:ext="view" weight="0" joinstyle="miter" insetpen="t"/>
+                  <o:bottom v:ext="view" weight="0" joinstyle="miter" insetpen="t"/>
+                  <o:column v:ext="view" weight="0"/>
+                </v:stroke>
+                <v:shadow color="#ccc"/>
+                <v:textbox style="mso-next-textbox:#_x0000_s1045;mso-column-margin:5.7pt;mso-rotate-with-shape:t" inset="0,0,0,0">
+                  <w:txbxContent>
+                    <w:p>
+                      <w:pPr>
+                        <w:spacing w:line="360" w:lineRule="auto"/>
+                        <w:rPr>
+                          <w:sz w:val="16"/>
+                          <w:szCs w:val="16"/>
+                        </w:rPr>
+                      </w:pPr>
+                      <w:r>
+                        <w:rPr>
+                          <w:sz w:val="16"/>
+                          <w:szCs w:val="16"/>
+                        </w:rPr>
+                        <w:t xml:space="preserve"> TOTAL </w:t>
+                      </w:r>
+                      <w:proofErr w:type="gramStart"/>
+                      <w:r>
+                        <w:rPr>
+                          <w:sz w:val="16"/>
+                          <w:szCs w:val="16"/>
+                        </w:rPr>
+                        <w:t>AMOUNT :</w:t>
+                      </w:r>
+                      <w:proofErr w:type="gramEnd"/>
+                      <w:r>
+                        <w:rPr>
+                          <w:sz w:val="16"/>
+                          <w:szCs w:val="16"/>
+                        </w:rPr>
+                        <w:t xml:space="preserve"> &lt;total&gt;</w:t>
+                      </w:r>
+                    </w:p>
+                    <w:p>
+                      <w:pPr>
+                        <w:spacing w:line="360" w:lineRule="auto"/>
+                        <w:rPr>
+                          <w:sz w:val="16"/>
+                          <w:szCs w:val="16"/>
+                        </w:rPr>
+                      </w:pPr>
+                      <w:r>
+                        <w:rPr>
+                          <w:sz w:val="16"/>
+                          <w:szCs w:val="16"/>
+                        </w:rPr>
+                        <w:t xml:space="preserve"> DOWN </w:t>
+                      </w:r>
+                      <w:proofErr w:type="gramStart"/>
+                      <w:r>
+                        <w:rPr>
+                          <w:sz w:val="16"/>
+                          <w:szCs w:val="16"/>
+                        </w:rPr>
+                        <w:t>PAYMENT :</w:t>
+                      </w:r>
+                      <w:proofErr w:type="gramEnd"/>
+                      <w:r>
+                        <w:rPr>
+                          <w:sz w:val="16"/>
+                          <w:szCs w:val="16"/>
+                        </w:rPr>
+                        <w:t xml:space="preserve"> &lt;</w:t>
+                      </w:r>
+                      <w:proofErr w:type="spellStart"/>
+                      <w:r>
+                        <w:rPr>
+                          <w:sz w:val="16"/>
+                          <w:szCs w:val="16"/>
+                        </w:rPr>
+                        <w:t>downpayment</w:t>
+                      </w:r>
+                      <w:proofErr w:type="spellEnd"/>
+                      <w:r>
+                        <w:rPr>
+                          <w:sz w:val="16"/>
+                          <w:szCs w:val="16"/>
+                        </w:rPr>
+                        <w:t>&gt;</w:t>
+                      </w:r>
+                    </w:p>
+                    <w:p>
+                      <w:pPr>
+                        <w:spacing w:line="360" w:lineRule="auto"/>
+                        <w:rPr>
+                          <w:sz w:val="16"/>
+                          <w:szCs w:val="16"/>
+                        </w:rPr>
+                      </w:pPr>
+                      <w:r>
+                        <w:rPr>
+                          <w:sz w:val="16"/>
+                          <w:szCs w:val="16"/>
+                        </w:rPr>
+                        <w:t xml:space="preserve">        </w:t>
+                      </w:r>
+                      <w:proofErr w:type="gramStart"/>
+                      <w:r>
+                        <w:rPr>
+                          <w:sz w:val="16"/>
+                          <w:szCs w:val="16"/>
+                        </w:rPr>
+                        <w:t>BALANCE  :</w:t>
+                      </w:r>
+                      <w:proofErr w:type="gramEnd"/>
+                      <w:r>
+                        <w:rPr>
+                          <w:sz w:val="16"/>
+                          <w:szCs w:val="16"/>
+                        </w:rPr>
+                        <w:t xml:space="preserve">       &lt;balance&gt;</w:t>
+                      </w:r>
+                    </w:p>
+                  </w:txbxContent>
+                </v:textbox>
+              </v:shape>
+              <v:line id="_x0000_s1046" style="position:absolute;mso-wrap-distance-left:2.88pt;mso-wrap-distance-top:2.88pt;mso-wrap-distance-right:2.88pt;mso-wrap-distance-bottom:2.88pt" from="10783,10955" to="10877,10955" strokeweight=".5pt" o:cliptowrap="t">
+                <v:shadow color="#ccc"/>
+              </v:line>
+              <v:line id="_x0000_s1047" style="position:absolute;mso-wrap-distance-left:2.88pt;mso-wrap-distance-top:2.88pt;mso-wrap-distance-right:2.88pt;mso-wrap-distance-bottom:2.88pt" from="10783,10972" to="10875,10972" strokeweight=".5pt" o:cliptowrap="t">
+                <v:shadow color="#ccc"/>
+              </v:line>
+              <v:line id="_x0000_s1048" style="position:absolute;mso-wrap-distance-left:2.88pt;mso-wrap-distance-top:2.88pt;mso-wrap-distance-right:2.88pt;mso-wrap-distance-bottom:2.88pt" from="10784,10989" to="10881,10989" strokeweight=".5pt" o:cliptowrap="t">
+                <v:shadow color="#ccc"/>
+              </v:line>
+              <v:rect id="_x0000_s1049" style="position:absolute;left:10692;top:10932;width:192;height:63;mso-wrap-distance-left:2.88pt;mso-wrap-distance-top:2.88pt;mso-wrap-distance-right:2.88pt;mso-wrap-distance-bottom:2.88pt" filled="f" strokeweight=".5pt" insetpen="t" o:cliptowrap="t">
+                <v:shadow color="#ccc"/>
+                <v:textbox inset="2.88pt,2.88pt,2.88pt,2.88pt"/>
+              </v:rect>
+              <v:rect id="_x0000_s1050" style="position:absolute;left:10884;top:10932;width:194;height:63;mso-wrap-distance-left:2.88pt;mso-wrap-distance-top:2.88pt;mso-wrap-distance-right:2.88pt;mso-wrap-distance-bottom:2.88pt" filled="f" strokeweight=".5pt" insetpen="t" o:cliptowrap="t">
+                <v:shadow color="#ccc"/>
+                <v:textbox inset="2.88pt,2.88pt,2.88pt,2.88pt"/>
+              </v:rect>
+              <v:rect id="_x0000_s1051" style="position:absolute;left:10884;top:10932;width:194;height:12;mso-wrap-distance-left:2.88pt;mso-wrap-distance-top:2.88pt;mso-wrap-distance-right:2.88pt;mso-wrap-distance-bottom:2.88pt" fillcolor="black" strokeweight=".5pt" insetpen="t" o:cliptowrap="t">
+                <v:shadow color="#ccc"/>
+                <v:textbox inset="2.88pt,2.88pt,2.88pt,2.88pt"/>
+              </v:rect>
+              <v:shape id="_x0000_s1052" type="#_x0000_t202" style="position:absolute;left:10885;top:10933;width:192;height:64;mso-wrap-distance-left:2.88pt;mso-wrap-distance-top:2.88pt;mso-wrap-distance-right:2.88pt;mso-wrap-distance-bottom:2.88pt" filled="f" stroked="f" strokeweight="0" insetpen="t">
+                <v:fill color2="black"/>
+                <v:stroke>
+                  <o:left v:ext="view" weight="0" joinstyle="miter" insetpen="t"/>
+                  <o:top v:ext="view" weight="0" joinstyle="miter" insetpen="t"/>
+                  <o:right v:ext="view" weight="0" joinstyle="miter" insetpen="t"/>
+                  <o:bottom v:ext="view" weight="0" joinstyle="miter" insetpen="t"/>
+                  <o:column v:ext="view" weight="0"/>
+                </v:stroke>
+                <v:shadow color="#ccc"/>
+                <v:textbox style="mso-next-textbox:#_x0000_s1052;mso-column-margin:5.7pt;mso-rotate-with-shape:t" inset="0,0,0,0">
+                  <w:txbxContent>
+                    <w:p>
+                      <w:pPr>
+                        <w:rPr>
+                          <w:rFonts w:ascii="Arial" w:hAnsi="Arial" w:cs="Arial"/>
+                          <w:b/>
+                          <w:bCs/>
+                          <w:color w:val="FFFFFF"/>
+                          <w:sz w:val="14"/>
+                          <w:szCs w:val="14"/>
+                        </w:rPr>
+                      </w:pPr>
+                      <w:r>
+                        <w:rPr>
+                          <w:rFonts w:ascii="Arial" w:hAnsi="Arial" w:cs="Arial"/>
+                          <w:b/>
+                          <w:bCs/>
+                          <w:color w:val="FFFFFF"/>
+                          <w:sz w:val="14"/>
+                          <w:szCs w:val="14"/>
+                        </w:rPr>
+                        <w:t xml:space="preserve">UPON SIGNING THIS </w:t>
+                      </w:r>
+                      <w:proofErr w:type="gramStart"/>
+                      <w:r>
+                        <w:rPr>
+                          <w:rFonts w:ascii="Arial" w:hAnsi="Arial" w:cs="Arial"/>
+                          <w:b/>
+                          <w:bCs/>
+                          <w:color w:val="FFFFFF"/>
+                          <w:sz w:val="14"/>
+                          <w:szCs w:val="14"/>
+                        </w:rPr>
+                        <w:t>FORM</w:t>
+                      </w:r>
+                      <w:proofErr w:type="gramEnd"/>
+                      <w:r>
+                        <w:rPr>
+                          <w:rFonts w:ascii="Arial" w:hAnsi="Arial" w:cs="Arial"/>
+                          <w:b/>
+                          <w:bCs/>
+                          <w:color w:val="FFFFFF"/>
+                          <w:sz w:val="14"/>
+                          <w:szCs w:val="14"/>
+                        </w:rPr>
+                        <w:t xml:space="preserve"> I AGREED THAT</w:t>
+                      </w:r>
+                    </w:p>
+                    <w:p>
+                      <w:pPr>
+                        <w:rPr>
+                          <w:rFonts w:ascii="Arial" w:hAnsi="Arial" w:cs="Arial"/>
+                          <w:sz w:val="10"/>
+                          <w:szCs w:val="10"/>
+                        </w:rPr>
+                      </w:pPr>
+                      <w:r>
+                        <w:rPr>
+                          <w:rFonts w:ascii="Arial" w:hAnsi="Arial" w:cs="Arial"/>
+                          <w:sz w:val="10"/>
+                          <w:szCs w:val="10"/>
+                        </w:rPr>
+                        <w:t>1. I have checked and approved the designed layout.</w:t>
+                      </w:r>
+                    </w:p>
+                    <w:p>
+                      <w:pPr>
+                        <w:rPr>
+                          <w:rFonts w:ascii="Arial" w:hAnsi="Arial" w:cs="Arial"/>
+                          <w:sz w:val="10"/>
+                          <w:szCs w:val="10"/>
+                        </w:rPr>
+                      </w:pPr>
+                      <w:r>
+                        <w:rPr>
+                          <w:rFonts w:ascii="Arial" w:hAnsi="Arial" w:cs="Arial"/>
+                          <w:sz w:val="10"/>
+                          <w:szCs w:val="10"/>
+                        </w:rPr>
+                        <w:t>2. Received the item in good order and condition.</w:t>
+                      </w:r>
+                    </w:p>
+                    <w:p>
+                      <w:pPr>
+                        <w:rPr>
+                          <w:rFonts w:ascii="Arial" w:hAnsi="Arial" w:cs="Arial"/>
+                          <w:sz w:val="10"/>
+                          <w:szCs w:val="10"/>
+                        </w:rPr>
+                      </w:pPr>
+                      <w:r>
+                        <w:rPr>
+                          <w:rFonts w:ascii="Arial" w:hAnsi="Arial" w:cs="Arial"/>
+                          <w:sz w:val="10"/>
+                          <w:szCs w:val="10"/>
+                        </w:rPr>
+                        <w:t xml:space="preserve">3. In case of 3rd party person involved, we are not responsible for   </w:t>
+                      </w:r>
+                    </w:p>
+                    <w:p>
+                      <w:pPr>
+                        <w:rPr>
+                          <w:rFonts w:ascii="Arial" w:hAnsi="Arial" w:cs="Arial"/>
+                          <w:sz w:val="10"/>
+                          <w:szCs w:val="10"/>
+                        </w:rPr>
+                      </w:pPr>
+                      <w:r>
+                        <w:rPr>
+                          <w:rFonts w:ascii="Arial" w:hAnsi="Arial" w:cs="Arial"/>
+                          <w:sz w:val="10"/>
+                          <w:szCs w:val="10"/>
+                        </w:rPr>
+                        <w:t xml:space="preserve">    his/her decision making</w:t>
+                      </w:r>
+                    </w:p>
+                    <w:p>
+                      <w:pPr>
+                        <w:rPr>
+                          <w:rFonts w:ascii="Arial" w:hAnsi="Arial" w:cs="Arial"/>
+                          <w:sz w:val="10"/>
+                          <w:szCs w:val="10"/>
+                        </w:rPr>
+                      </w:pPr>
+                      <w:r>
+                        <w:rPr>
+                          <w:rFonts w:ascii="Arial" w:hAnsi="Arial" w:cs="Arial"/>
+                          <w:sz w:val="10"/>
+                          <w:szCs w:val="10"/>
+                        </w:rPr>
+                        <w:t>4. Unclaimed receipt within 1 week will be forfeited.</w:t>
+                      </w:r>
+                    </w:p>
+                    <w:p>
+                      <w:pPr>
+                        <w:rPr>
+                          <w:rFonts w:ascii="Arial" w:hAnsi="Arial" w:cs="Arial"/>
+                          <w:sz w:val="10"/>
+                          <w:szCs w:val="10"/>
+                        </w:rPr>
+                      </w:pPr>
+                      <w:r>
+                        <w:rPr>
+                          <w:rFonts w:ascii="Arial" w:hAnsi="Arial" w:cs="Arial"/>
+                          <w:sz w:val="10"/>
+                          <w:szCs w:val="10"/>
+                        </w:rPr>
+                        <w:t xml:space="preserve">5. NO 50% DOWNPAYMENT, NO JOB ORDER, NO WORK,  </w:t>
+                      </w:r>
+                    </w:p>
+                    <w:p>
+                      <w:pPr>
+                        <w:rPr>
+                          <w:rFonts w:ascii="Arial" w:hAnsi="Arial" w:cs="Arial"/>
+                          <w:sz w:val="10"/>
+                          <w:szCs w:val="10"/>
+                        </w:rPr>
+                      </w:pPr>
+                      <w:r>
+                        <w:rPr>
+                          <w:rFonts w:ascii="Arial" w:hAnsi="Arial" w:cs="Arial"/>
+                          <w:sz w:val="10"/>
+                          <w:szCs w:val="10"/>
+                        </w:rPr>
+                        <w:t xml:space="preserve">    NO PRINT, NO CLAIM.</w:t>
+                      </w:r>
+                    </w:p>
+                  </w:txbxContent>
+                </v:textbox>
+              </v:shape>
+              <v:group id="_x0000_s1053" style="position:absolute;left:11098;top:10953;width:126;height:10" coordorigin="11142,10963" coordsize="99,10">
+                <v:line id="_x0000_s1054" style="position:absolute;mso-wrap-distance-left:2.88pt;mso-wrap-distance-top:2.88pt;mso-wrap-distance-right:2.88pt;mso-wrap-distance-bottom:2.88pt" from="11142,10963" to="11242,10963" strokeweight=".5pt" o:cliptowrap="t">
+                  <v:shadow color="#ccc"/>
+                </v:line>
+                <v:shape id="_x0000_s1055" type="#_x0000_t202" style="position:absolute;left:11161;top:10964;width:57;height:10;mso-wrap-distance-left:2.88pt;mso-wrap-distance-top:2.88pt;mso-wrap-distance-right:2.88pt;mso-wrap-distance-bottom:2.88pt" filled="f" stroked="f" strokeweight="0" insetpen="t">
+                  <v:fill color2="black"/>
+                  <v:stroke>
+                    <o:left v:ext="view" weight="0" joinstyle="miter" insetpen="t"/>
+                    <o:top v:ext="view" weight="0" joinstyle="miter" insetpen="t"/>
+                    <o:right v:ext="view" weight="0" joinstyle="miter" insetpen="t"/>
+                    <o:bottom v:ext="view" weight="0" joinstyle="miter" insetpen="t"/>
+                    <o:column v:ext="view" weight="0"/>
+                  </v:stroke>
+                  <v:shadow color="#ccc"/>
+                  <v:textbox style="mso-next-textbox:#_x0000_s1055;mso-column-margin:5.7pt;mso-rotate-with-shape:t" inset="0,0,0,0">
+                    <w:txbxContent>
+                      <w:p>
+                        <w:pPr>
+                          <w:spacing w:line="360" w:lineRule="auto"/>
+                          <w:jc w:val="center"/>
+                          <w:rPr>
+                            <w:sz w:val="14"/>
+                            <w:szCs w:val="14"/>
+                          </w:rPr>
+                        </w:pPr>
+                        <w:r>
+                          <w:rPr>
+                            <w:sz w:val="14"/>
+                            <w:szCs w:val="14"/>
+                          </w:rPr>
+                          <w:t>Assisted by:</w:t>
+                        </w:r>
+                      </w:p>
+                    </w:txbxContent>
+                  </v:textbox>
+                </v:shape>
+              </v:group>
+              <v:group id="_x0000_s1056" style="position:absolute;left:11243;top:10953;width:126;height:10" coordorigin="11302,10963" coordsize="99,10">
+                <v:line id="_x0000_s1057" style="position:absolute;mso-wrap-distance-left:2.88pt;mso-wrap-distance-top:2.88pt;mso-wrap-distance-right:2.88pt;mso-wrap-distance-bottom:2.88pt" from="11302,10963" to="11402,10963" strokeweight=".5pt" o:cliptowrap="t">
+                  <v:shadow color="#ccc"/>
+                </v:line>
+                <v:shape id="_x0000_s1058" type="#_x0000_t202" style="position:absolute;left:11321;top:10964;width:57;height:10;mso-wrap-distance-left:2.88pt;mso-wrap-distance-top:2.88pt;mso-wrap-distance-right:2.88pt;mso-wrap-distance-bottom:2.88pt" filled="f" stroked="f" strokeweight="0" insetpen="t">
+                  <v:fill color2="black"/>
+                  <v:stroke>
+                    <o:left v:ext="view" weight="0" joinstyle="miter" insetpen="t"/>
+                    <o:top v:ext="view" weight="0" joinstyle="miter" insetpen="t"/>
+                    <o:right v:ext="view" weight="0" joinstyle="miter" insetpen="t"/>
+                    <o:bottom v:ext="view" weight="0" joinstyle="miter" insetpen="t"/>
+                    <o:column v:ext="view" weight="0"/>
+                  </v:stroke>
+                  <v:shadow color="#ccc"/>
+                  <v:textbox style="mso-next-textbox:#_x0000_s1058;mso-column-margin:5.7pt;mso-rotate-with-shape:t" inset="0,0,0,0">
+                    <w:txbxContent>
+                      <w:p>
+                        <w:pPr>
+                          <w:spacing w:line="360" w:lineRule="auto"/>
+                          <w:jc w:val="center"/>
+                          <w:rPr>
+                            <w:sz w:val="14"/>
+                            <w:szCs w:val="14"/>
+                          </w:rPr>
+                        </w:pPr>
+                        <w:r>
+                          <w:rPr>
+                            <w:sz w:val="14"/>
+                            <w:szCs w:val="14"/>
+                          </w:rPr>
+                          <w:t>Released by:</w:t>
+                        </w:r>
+                      </w:p>
+                    </w:txbxContent>
+                  </v:textbox>
+                </v:shape>
+              </v:group>
+              <v:group id="_x0000_s1059" style="position:absolute;left:11098;top:10983;width:126;height:11" coordorigin="11142,10998" coordsize="99,10">
+                <v:line id="_x0000_s1060" style="position:absolute;mso-wrap-distance-left:2.88pt;mso-wrap-distance-top:2.88pt;mso-wrap-distance-right:2.88pt;mso-wrap-distance-bottom:2.88pt" from="11142,10998" to="11242,10998" strokeweight=".5pt" o:cliptowrap="t">
+                  <v:shadow color="#ccc"/>
+                </v:line>
+                <v:shape id="_x0000_s1061" type="#_x0000_t202" style="position:absolute;left:11161;top:10998;width:57;height:10;mso-wrap-distance-left:2.88pt;mso-wrap-distance-top:2.88pt;mso-wrap-distance-right:2.88pt;mso-wrap-distance-bottom:2.88pt" filled="f" stroked="f" strokeweight="0" insetpen="t">
+                  <v:fill color2="black"/>
+                  <v:stroke>
+                    <o:left v:ext="view" weight="0" joinstyle="miter" insetpen="t"/>
+                    <o:top v:ext="view" weight="0" joinstyle="miter" insetpen="t"/>
+                    <o:right v:ext="view" weight="0" joinstyle="miter" insetpen="t"/>
+                    <o:bottom v:ext="view" weight="0" joinstyle="miter" insetpen="t"/>
+                    <o:column v:ext="view" weight="0"/>
+                  </v:stroke>
+                  <v:shadow color="#ccc"/>
+                  <v:textbox style="mso-next-textbox:#_x0000_s1061;mso-column-margin:5.7pt;mso-rotate-with-shape:t" inset="0,0,0,0">
+                    <w:txbxContent>
+                      <w:p>
+                        <w:pPr>
+                          <w:spacing w:line="360" w:lineRule="auto"/>
+                          <w:jc w:val="center"/>
+                          <w:rPr>
+                            <w:sz w:val="14"/>
+                            <w:szCs w:val="14"/>
+                          </w:rPr>
+                        </w:pPr>
+                        <w:r>
+                          <w:rPr>
+                            <w:sz w:val="14"/>
+                            <w:szCs w:val="14"/>
+                          </w:rPr>
+                          <w:t>Signed by:</w:t>
+                        </w:r>
+                      </w:p>
+                    </w:txbxContent>
+                  </v:textbox>
+                </v:shape>
+              </v:group>
+              <v:group id="_x0000_s1062" style="position:absolute;left:11243;top:10983;width:126;height:11" coordorigin="11302,10998" coordsize="99,10">
+                <v:line id="_x0000_s1063" style="position:absolute;mso-wrap-distance-left:2.88pt;mso-wrap-distance-top:2.88pt;mso-wrap-distance-right:2.88pt;mso-wrap-distance-bottom:2.88pt" from="11302,10998" to="11402,10998" strokeweight=".5pt" o:cliptowrap="t">
+                  <v:shadow color="#ccc"/>
+                </v:line>
+                <v:shape id="_x0000_s1064" type="#_x0000_t202" style="position:absolute;left:11321;top:10998;width:57;height:10;mso-wrap-distance-left:2.88pt;mso-wrap-distance-top:2.88pt;mso-wrap-distance-right:2.88pt;mso-wrap-distance-bottom:2.88pt" filled="f" stroked="f" strokeweight="0" insetpen="t">
+                  <v:fill color2="black"/>
+                  <v:stroke>
+                    <o:left v:ext="view" weight="0" joinstyle="miter" insetpen="t"/>
+                    <o:top v:ext="view" weight="0" joinstyle="miter" insetpen="t"/>
+                    <o:right v:ext="view" weight="0" joinstyle="miter" insetpen="t"/>
+                    <o:bottom v:ext="view" weight="0" joinstyle="miter" insetpen="t"/>
+                    <o:column v:ext="view" weight="0"/>
+                  </v:stroke>
+                  <v:shadow color="#ccc"/>
+                  <v:textbox style="mso-next-textbox:#_x0000_s1064;mso-column-margin:5.7pt;mso-rotate-with-shape:t" inset="0,0,0,0">
+                    <w:txbxContent>
+                      <w:p>
+                        <w:pPr>
+                          <w:spacing w:line="360" w:lineRule="auto"/>
+                          <w:jc w:val="center"/>
+                          <w:rPr>
+                            <w:sz w:val="14"/>
+                            <w:szCs w:val="14"/>
+                          </w:rPr>
+                        </w:pPr>
+                        <w:r>
+                          <w:rPr>
+                            <w:sz w:val="14"/>
+                            <w:szCs w:val="14"/>
+                          </w:rPr>
+                          <w:t>Claimed by:</w:t>
+                        </w:r>
+                      </w:p>
+                    </w:txbxContent>
+                  </v:textbox>
+                </v:shape>
+              </v:group>
+              <v:shape id="_x0000_s1065" type="#_x0000_t202" style="position:absolute;left:10915;top:10997;width:131;height:11;mso-wrap-distance-left:2.88pt;mso-wrap-distance-top:2.88pt;mso-wrap-distance-right:2.88pt;mso-wrap-distance-bottom:2.88pt" filled="f" stroked="f" strokeweight="0" insetpen="t">
+                <v:fill color2="black"/>
+                <v:stroke>
+                  <o:left v:ext="view" weight="0" joinstyle="miter" insetpen="t"/>
+                  <o:top v:ext="view" weight="0" joinstyle="miter" insetpen="t"/>
+                  <o:right v:ext="view" weight="0" joinstyle="miter" insetpen="t"/>
+                  <o:bottom v:ext="view" weight="0" joinstyle="miter" insetpen="t"/>
+                  <o:column v:ext="view" weight="0"/>
+                </v:stroke>
+                <v:shadow color="#ccc"/>
+                <v:textbox style="mso-next-textbox:#_x0000_s1065;mso-column-margin:5.7pt;mso-rotate-with-shape:t" inset="0,0,0,0">
+                  <w:txbxContent>
+                    <w:p>
+                      <w:pPr>
+                        <w:spacing w:line="360" w:lineRule="auto"/>
+                        <w:rPr>
+                          <w:b/>
+                          <w:bCs/>
+                          <w:sz w:val="16"/>
+                          <w:szCs w:val="16"/>
+                        </w:rPr>
+                      </w:pPr>
+                      <w:r>
+                        <w:rPr>
+                          <w:b/>
+                          <w:bCs/>
+                          <w:sz w:val="16"/>
+                          <w:szCs w:val="16"/>
+                        </w:rPr>
+                        <w:t>This is not an official Receipt</w:t>
+                      </w:r>
+                    </w:p>
+                  </w:txbxContent>
+                </v:textbox>
+              </v:shape>
+              <v:rect id="_x0000_s1066" style="position:absolute;left:11078;top:10932;width:294;height:63;mso-wrap-distance-left:2.88pt;mso-wrap-distance-top:2.88pt;mso-wrap-distance-right:2.88pt;mso-wrap-distance-bottom:2.88pt" filled="f" strokeweight=".5pt" insetpen="t" o:cliptowrap="t">
+                <v:shadow color="#ccc"/>
+                <v:textbox inset="2.88pt,2.88pt,2.88pt,2.88pt"/>
+              </v:rect>
+            </v:group>
+          </v:group>
+        </w:pict>
+      </w:r>
+      <w:bookmarkEnd w:id="0"/>
       <w:r>
         <w:rPr>
           <w:noProof/>
@@ -3488,108 +3864,8 @@
             <v:path o:extrusionok="f" gradientshapeok="t" o:connecttype="rect"/>
             <o:lock v:ext="edit" aspectratio="t"/>
           </v:shapetype>
-          <v:shape id="_x0000_s1077" type="#_x0000_t75" style="position:absolute;margin-left:-1.45pt;margin-top:5.7pt;width:67.85pt;height:66.95pt;z-index:13;mso-position-horizontal-relative:text;mso-position-vertical-relative:text;mso-width-relative:page;mso-height-relative:page">
+          <v:shape id="_x0000_s1077" type="#_x0000_t75" style="position:absolute;margin-left:-1.45pt;margin-top:5.7pt;width:67.85pt;height:66.95pt;z-index:10;mso-position-horizontal-relative:text;mso-position-vertical-relative:text;mso-width-relative:page;mso-height-relative:page">
             <v:imagedata r:id="rId4" o:title="Untitled-1"/>
-          </v:shape>
-        </w:pict>
-      </w:r>
-      <w:r>
-        <w:rPr>
-          <w:noProof/>
-          <w:sz w:val="16"/>
-          <w:szCs w:val="16"/>
-        </w:rPr>
-        <w:pict w14:anchorId="524D533C">
-          <v:shapetype id="_x0000_t202" coordsize="21600,21600" o:spt="202" path="m,l,21600r21600,l21600,xe">
-            <v:stroke joinstyle="miter"/>
-            <v:path gradientshapeok="t" o:connecttype="rect"/>
-          </v:shapetype>
-          <v:shape id="_x0000_s1029" type="#_x0000_t202" style="position:absolute;margin-left:66.25pt;margin-top:8.85pt;width:311.45pt;height:62.25pt;z-index:3;mso-wrap-distance-left:2.88pt;mso-wrap-distance-top:2.88pt;mso-wrap-distance-right:2.88pt;mso-wrap-distance-bottom:2.88pt;mso-position-horizontal-relative:text;mso-position-vertical-relative:text" filled="f" stroked="f" strokeweight="0" insetpen="t">
-            <v:fill color2="black"/>
-            <v:stroke>
-              <o:left v:ext="view" weight="0" joinstyle="miter" insetpen="t"/>
-              <o:top v:ext="view" weight="0" joinstyle="miter" insetpen="t"/>
-              <o:right v:ext="view" weight="0" joinstyle="miter" insetpen="t"/>
-              <o:bottom v:ext="view" weight="0" joinstyle="miter" insetpen="t"/>
-              <o:column v:ext="view" weight="0"/>
-            </v:stroke>
-            <v:shadow color="#ccc"/>
-            <v:textbox style="mso-next-textbox:#_x0000_s1029;mso-column-margin:5.7pt;mso-rotate-with-shape:t" inset="0,0,0,0">
-              <w:txbxContent>
-                <w:p>
-                  <w:pPr>
-                    <w:jc w:val="center"/>
-                    <w:rPr>
-                      <w:rFonts w:ascii="Arial" w:hAnsi="Arial" w:cs="Arial"/>
-                      <w:b/>
-                      <w:bCs/>
-                      <w:smallCaps/>
-                      <w:sz w:val="40"/>
-                      <w:szCs w:val="40"/>
-                    </w:rPr>
-                  </w:pPr>
-                  <w:r>
-                    <w:rPr>
-                      <w:rFonts w:ascii="Arial" w:hAnsi="Arial" w:cs="Arial"/>
-                      <w:b/>
-                      <w:bCs/>
-                      <w:smallCaps/>
-                      <w:sz w:val="40"/>
-                      <w:szCs w:val="40"/>
-                    </w:rPr>
-                    <w:t>Goldpoint Printing and Trading</w:t>
-                  </w:r>
-                </w:p>
-                <w:p>
-                  <w:pPr>
-                    <w:jc w:val="center"/>
-                    <w:rPr>
-                      <w:sz w:val="22"/>
-                      <w:szCs w:val="22"/>
-                    </w:rPr>
-                  </w:pPr>
-                  <w:r>
-                    <w:rPr>
-                      <w:sz w:val="22"/>
-                      <w:szCs w:val="22"/>
-                    </w:rPr>
-                    <w:t>N.A. Compound, M. Palad St., Poblacion, Norzagaray, Bulacan</w:t>
-                  </w:r>
-                </w:p>
-                <w:p>
-                  <w:pPr>
-                    <w:jc w:val="center"/>
-                    <w:rPr>
-                      <w:sz w:val="22"/>
-                      <w:szCs w:val="22"/>
-                    </w:rPr>
-                  </w:pPr>
-                  <w:r>
-                    <w:rPr>
-                      <w:sz w:val="22"/>
-                      <w:szCs w:val="22"/>
-                    </w:rPr>
-                    <w:t xml:space="preserve">Contact No.: 0997-680-6175 </w:t>
-                  </w:r>
-                </w:p>
-                <w:p>
-                  <w:pPr>
-                    <w:jc w:val="center"/>
-                    <w:rPr>
-                      <w:sz w:val="18"/>
-                      <w:szCs w:val="18"/>
-                    </w:rPr>
-                  </w:pPr>
-                  <w:r>
-                    <w:rPr>
-                      <w:sz w:val="22"/>
-                      <w:szCs w:val="22"/>
-                    </w:rPr>
-                    <w:t>email: goldpoint_printing_trading@yahoo.com</w:t>
-                  </w:r>
-                </w:p>
-              </w:txbxContent>
-            </v:textbox>
           </v:shape>
         </w:pict>
       </w:r>
@@ -3643,7 +3919,7 @@
           <w:szCs w:val="16"/>
         </w:rPr>
         <w:pict w14:anchorId="1541F422">
-          <v:shape id="_x0000_s1091" type="#_x0000_t75" style="position:absolute;margin-left:393.05pt;margin-top:3.55pt;width:131.7pt;height:18.7pt;z-index:15">
+          <v:shape id="_x0000_s1091" type="#_x0000_t75" style="position:absolute;margin-left:393.05pt;margin-top:3.55pt;width:131.7pt;height:18.7pt;z-index:12">
             <v:imagedata r:id="rId5" o:title=""/>
           </v:shape>
         </w:pict>
@@ -3679,7 +3955,7 @@
           <w:szCs w:val="16"/>
         </w:rPr>
         <w:pict w14:anchorId="50145285">
-          <v:shape id="_x0000_s1078" type="#_x0000_t75" style="position:absolute;margin-left:415.15pt;margin-top:3.65pt;width:18.65pt;height:19.8pt;z-index:14;mso-position-horizontal-relative:text;mso-position-vertical-relative:text;mso-width-relative:page;mso-height-relative:page">
+          <v:shape id="_x0000_s1078" type="#_x0000_t75" style="position:absolute;margin-left:415.15pt;margin-top:3.65pt;width:18.65pt;height:19.8pt;z-index:11;mso-position-horizontal-relative:text;mso-position-vertical-relative:text;mso-width-relative:page;mso-height-relative:page">
             <v:imagedata r:id="rId6" o:title="1"/>
           </v:shape>
         </w:pict>
@@ -3715,7 +3991,7 @@
           <w:szCs w:val="16"/>
         </w:rPr>
         <w:pict w14:anchorId="33BBC3C4">
-          <v:shape id="_x0000_s1033" type="#_x0000_t202" style="position:absolute;margin-left:-1.55pt;margin-top:5.9pt;width:378.5pt;height:70.15pt;z-index:6;mso-wrap-distance-left:2.88pt;mso-wrap-distance-top:2.88pt;mso-wrap-distance-right:2.88pt;mso-wrap-distance-bottom:2.88pt" filled="f" fillcolor="black" stroked="f" strokeweight="0" insetpen="t">
+          <v:shape id="_x0000_s1033" type="#_x0000_t202" style="position:absolute;margin-left:-1.55pt;margin-top:5.9pt;width:378.5pt;height:70.15pt;z-index:4;mso-wrap-distance-left:2.88pt;mso-wrap-distance-top:2.88pt;mso-wrap-distance-right:2.88pt;mso-wrap-distance-bottom:2.88pt" filled="f" fillcolor="black" stroked="f" strokeweight="0" insetpen="t">
             <v:stroke>
               <o:left v:ext="view" weight="0" joinstyle="miter" insetpen="t"/>
               <o:top v:ext="view" weight="0" joinstyle="miter" insetpen="t"/>
@@ -3849,7 +4125,7 @@
           <w:szCs w:val="16"/>
         </w:rPr>
         <w:pict w14:anchorId="2467D6D0">
-          <v:shape id="_x0000_s1031" type="#_x0000_t202" style="position:absolute;margin-left:379.3pt;margin-top:5.9pt;width:160.05pt;height:70.15pt;z-index:5;mso-wrap-distance-left:2.88pt;mso-wrap-distance-top:2.88pt;mso-wrap-distance-right:2.88pt;mso-wrap-distance-bottom:2.88pt" filled="f" fillcolor="black" stroked="f" strokeweight="0" insetpen="t">
+          <v:shape id="_x0000_s1031" type="#_x0000_t202" style="position:absolute;margin-left:379.3pt;margin-top:5.9pt;width:160.05pt;height:70.15pt;z-index:3;mso-wrap-distance-left:2.88pt;mso-wrap-distance-top:2.88pt;mso-wrap-distance-right:2.88pt;mso-wrap-distance-bottom:2.88pt" filled="f" fillcolor="black" stroked="f" strokeweight="0" insetpen="t">
             <v:stroke>
               <o:left v:ext="view" weight="0" joinstyle="miter" insetpen="t"/>
               <o:top v:ext="view" weight="0" joinstyle="miter" insetpen="t"/>
@@ -3988,7 +4264,7 @@
           <w:szCs w:val="16"/>
         </w:rPr>
         <w:pict w14:anchorId="2124F010">
-          <v:line id="_x0000_s1043" style="position:absolute;z-index:11;mso-wrap-distance-left:2.88pt;mso-wrap-distance-top:2.88pt;mso-wrap-distance-right:2.88pt;mso-wrap-distance-bottom:2.88pt" from="417.15pt,1.7pt" to="539.35pt,1.7pt" o:cliptowrap="t">
+          <v:line id="_x0000_s1043" style="position:absolute;z-index:9;mso-wrap-distance-left:2.88pt;mso-wrap-distance-top:2.88pt;mso-wrap-distance-right:2.88pt;mso-wrap-distance-bottom:2.88pt" from="417.15pt,1.7pt" to="539.35pt,1.7pt" o:cliptowrap="t">
             <v:shadow color="#ccc"/>
           </v:line>
         </w:pict>
@@ -4016,7 +4292,7 @@
           <w:szCs w:val="16"/>
         </w:rPr>
         <w:pict w14:anchorId="536F9172">
-          <v:line id="_x0000_s1041" style="position:absolute;z-index:9;mso-wrap-distance-left:2.88pt;mso-wrap-distance-top:2.88pt;mso-wrap-distance-right:2.88pt;mso-wrap-distance-bottom:2.88pt" from="446.3pt,9.3pt" to="539.35pt,9.3pt" o:cliptowrap="t">
+          <v:line id="_x0000_s1041" style="position:absolute;z-index:7;mso-wrap-distance-left:2.88pt;mso-wrap-distance-top:2.88pt;mso-wrap-distance-right:2.88pt;mso-wrap-distance-bottom:2.88pt" from="446.3pt,9.3pt" to="539.35pt,9.3pt" o:cliptowrap="t">
             <v:shadow color="#ccc"/>
           </v:line>
         </w:pict>
@@ -4028,7 +4304,7 @@
           <w:szCs w:val="16"/>
         </w:rPr>
         <w:pict w14:anchorId="1966EAD8">
-          <v:line id="_x0000_s1039" style="position:absolute;z-index:7;mso-wrap-distance-left:2.88pt;mso-wrap-distance-top:2.88pt;mso-wrap-distance-right:2.88pt;mso-wrap-distance-bottom:2.88pt" from="90.7pt,9.3pt" to="374.55pt,9.3pt" o:cliptowrap="t">
+          <v:line id="_x0000_s1039" style="position:absolute;z-index:5;mso-wrap-distance-left:2.88pt;mso-wrap-distance-top:2.88pt;mso-wrap-distance-right:2.88pt;mso-wrap-distance-bottom:2.88pt" from="90.7pt,9.3pt" to="374.55pt,9.3pt" o:cliptowrap="t">
             <v:shadow color="#ccc"/>
           </v:line>
         </w:pict>
@@ -4064,7 +4340,7 @@
           <w:szCs w:val="16"/>
         </w:rPr>
         <w:pict w14:anchorId="78B3FD26">
-          <v:line id="_x0000_s1042" style="position:absolute;z-index:10;mso-wrap-distance-left:2.88pt;mso-wrap-distance-top:2.88pt;mso-wrap-distance-right:2.88pt;mso-wrap-distance-bottom:2.88pt" from="437.65pt,9.25pt" to="539.35pt,9.25pt" o:cliptowrap="t">
+          <v:line id="_x0000_s1042" style="position:absolute;z-index:8;mso-wrap-distance-left:2.88pt;mso-wrap-distance-top:2.88pt;mso-wrap-distance-right:2.88pt;mso-wrap-distance-bottom:2.88pt" from="437.65pt,9.25pt" to="539.35pt,9.25pt" o:cliptowrap="t">
             <v:shadow color="#ccc"/>
           </v:line>
         </w:pict>
@@ -4076,7 +4352,7 @@
           <w:szCs w:val="16"/>
         </w:rPr>
         <w:pict w14:anchorId="32322836">
-          <v:line id="_x0000_s1040" style="position:absolute;z-index:8;mso-wrap-distance-left:2.88pt;mso-wrap-distance-top:2.88pt;mso-wrap-distance-right:2.88pt;mso-wrap-distance-bottom:2.88pt" from="48.15pt,9.25pt" to="374.55pt,9.25pt" o:cliptowrap="t">
+          <v:line id="_x0000_s1040" style="position:absolute;z-index:6;mso-wrap-distance-left:2.88pt;mso-wrap-distance-top:2.88pt;mso-wrap-distance-right:2.88pt;mso-wrap-distance-bottom:2.88pt" from="48.15pt,9.25pt" to="374.55pt,9.25pt" o:cliptowrap="t">
             <v:shadow color="#ccc"/>
           </v:line>
         </w:pict>
@@ -4101,7 +4377,7 @@
             <v:path shadowok="f" o:extrusionok="f" strokeok="f" fillok="f" o:connecttype="rect"/>
             <o:lock v:ext="edit" shapetype="t"/>
           </v:shapetype>
-          <v:shape id="_x0000_s1030" type="#_x0000_t201" style="position:absolute;margin-left:-550.15pt;margin-top:7.95pt;width:540.9pt;height:220.6pt;z-index:4;mso-wrap-distance-left:2.88pt;mso-wrap-distance-top:2.88pt;mso-wrap-distance-right:2.88pt;mso-wrap-distance-bottom:2.88pt" stroked="f" strokeweight="0" insetpen="t">
+          <v:shape id="_x0000_s1030" type="#_x0000_t201" style="position:absolute;margin-left:-550.15pt;margin-top:7.95pt;width:540.9pt;height:220.6pt;z-index:2;mso-wrap-distance-left:2.88pt;mso-wrap-distance-top:2.88pt;mso-wrap-distance-right:2.88pt;mso-wrap-distance-bottom:2.88pt" stroked="f" strokeweight="0" insetpen="t">
             <v:fill color2="black"/>
             <v:shadow color="#ccc"/>
             <v:textbox inset="0,0,0,0"/>
@@ -4300,466 +4576,6 @@
           <w:szCs w:val="16"/>
         </w:rPr>
       </w:pPr>
-      <w:r>
-        <w:rPr>
-          <w:noProof/>
-          <w:sz w:val="16"/>
-          <w:szCs w:val="16"/>
-        </w:rPr>
-        <w:pict w14:anchorId="0A4EF87A">
-          <v:group id="_x0000_s1044" style="position:absolute;margin-left:-550.15pt;margin-top:9.35pt;width:540.9pt;height:59.9pt;z-index:12" coordorigin="10692,10932" coordsize="680,75">
-            <v:shape id="_x0000_s1045" type="#_x0000_t202" style="position:absolute;left:10692;top:10944;width:189;height:51;mso-wrap-distance-left:2.88pt;mso-wrap-distance-top:2.88pt;mso-wrap-distance-right:2.88pt;mso-wrap-distance-bottom:2.88pt" stroked="f" strokeweight="0" insetpen="t">
-              <v:fill color2="black"/>
-              <v:stroke>
-                <o:left v:ext="view" weight="0" joinstyle="miter" insetpen="t"/>
-                <o:top v:ext="view" weight="0" joinstyle="miter" insetpen="t"/>
-                <o:right v:ext="view" weight="0" joinstyle="miter" insetpen="t"/>
-                <o:bottom v:ext="view" weight="0" joinstyle="miter" insetpen="t"/>
-                <o:column v:ext="view" weight="0"/>
-              </v:stroke>
-              <v:shadow color="#ccc"/>
-              <v:textbox style="mso-next-textbox:#_x0000_s1045;mso-column-margin:5.7pt;mso-rotate-with-shape:t" inset="0,0,0,0">
-                <w:txbxContent>
-                  <w:p>
-                    <w:pPr>
-                      <w:spacing w:line="360" w:lineRule="auto"/>
-                      <w:rPr>
-                        <w:sz w:val="16"/>
-                        <w:szCs w:val="16"/>
-                      </w:rPr>
-                    </w:pPr>
-                    <w:r>
-                      <w:rPr>
-                        <w:sz w:val="16"/>
-                        <w:szCs w:val="16"/>
-                      </w:rPr>
-                      <w:t xml:space="preserve"> TOTAL AMOUNT :</w:t>
-                    </w:r>
-                    <w:r>
-                      <w:rPr>
-                        <w:sz w:val="16"/>
-                        <w:szCs w:val="16"/>
-                      </w:rPr>
-                      <w:t xml:space="preserve"> &lt;total&gt;</w:t>
-                    </w:r>
-                  </w:p>
-                  <w:p>
-                    <w:pPr>
-                      <w:spacing w:line="360" w:lineRule="auto"/>
-                      <w:rPr>
-                        <w:sz w:val="16"/>
-                        <w:szCs w:val="16"/>
-                      </w:rPr>
-                    </w:pPr>
-                    <w:r>
-                      <w:rPr>
-                        <w:sz w:val="16"/>
-                        <w:szCs w:val="16"/>
-                      </w:rPr>
-                      <w:t xml:space="preserve"> DOWN PAYMENT :</w:t>
-                    </w:r>
-                    <w:r>
-                      <w:rPr>
-                        <w:sz w:val="16"/>
-                        <w:szCs w:val="16"/>
-                      </w:rPr>
-                      <w:t xml:space="preserve"> &lt;downpayment&gt;</w:t>
-                    </w:r>
-                  </w:p>
-                  <w:p>
-                    <w:pPr>
-                      <w:spacing w:line="360" w:lineRule="auto"/>
-                      <w:rPr>
-                        <w:sz w:val="16"/>
-                        <w:szCs w:val="16"/>
-                      </w:rPr>
-                    </w:pPr>
-                    <w:r>
-                      <w:rPr>
-                        <w:sz w:val="16"/>
-                        <w:szCs w:val="16"/>
-                      </w:rPr>
-                      <w:t xml:space="preserve">        BALANCE  :</w:t>
-                    </w:r>
-                    <w:r>
-                      <w:rPr>
-                        <w:sz w:val="16"/>
-                        <w:szCs w:val="16"/>
-                      </w:rPr>
-                      <w:t xml:space="preserve">       &lt;balance&gt;</w:t>
-                    </w:r>
-                  </w:p>
-                </w:txbxContent>
-              </v:textbox>
-            </v:shape>
-            <v:line id="_x0000_s1046" style="position:absolute;mso-wrap-distance-left:2.88pt;mso-wrap-distance-top:2.88pt;mso-wrap-distance-right:2.88pt;mso-wrap-distance-bottom:2.88pt" from="10783,10955" to="10877,10955" strokeweight=".5pt" o:cliptowrap="t">
-              <v:shadow color="#ccc"/>
-            </v:line>
-            <v:line id="_x0000_s1047" style="position:absolute;mso-wrap-distance-left:2.88pt;mso-wrap-distance-top:2.88pt;mso-wrap-distance-right:2.88pt;mso-wrap-distance-bottom:2.88pt" from="10783,10972" to="10875,10972" strokeweight=".5pt" o:cliptowrap="t">
-              <v:shadow color="#ccc"/>
-            </v:line>
-            <v:line id="_x0000_s1048" style="position:absolute;mso-wrap-distance-left:2.88pt;mso-wrap-distance-top:2.88pt;mso-wrap-distance-right:2.88pt;mso-wrap-distance-bottom:2.88pt" from="10784,10989" to="10881,10989" strokeweight=".5pt" o:cliptowrap="t">
-              <v:shadow color="#ccc"/>
-            </v:line>
-            <v:rect id="_x0000_s1049" style="position:absolute;left:10692;top:10932;width:192;height:63;mso-wrap-distance-left:2.88pt;mso-wrap-distance-top:2.88pt;mso-wrap-distance-right:2.88pt;mso-wrap-distance-bottom:2.88pt" filled="f" strokeweight=".5pt" insetpen="t" o:cliptowrap="t">
-              <v:shadow color="#ccc"/>
-              <v:textbox inset="2.88pt,2.88pt,2.88pt,2.88pt"/>
-            </v:rect>
-            <v:rect id="_x0000_s1050" style="position:absolute;left:10884;top:10932;width:194;height:63;mso-wrap-distance-left:2.88pt;mso-wrap-distance-top:2.88pt;mso-wrap-distance-right:2.88pt;mso-wrap-distance-bottom:2.88pt" filled="f" strokeweight=".5pt" insetpen="t" o:cliptowrap="t">
-              <v:shadow color="#ccc"/>
-              <v:textbox inset="2.88pt,2.88pt,2.88pt,2.88pt"/>
-            </v:rect>
-            <v:rect id="_x0000_s1051" style="position:absolute;left:10884;top:10932;width:194;height:12;mso-wrap-distance-left:2.88pt;mso-wrap-distance-top:2.88pt;mso-wrap-distance-right:2.88pt;mso-wrap-distance-bottom:2.88pt" fillcolor="black" strokeweight=".5pt" insetpen="t" o:cliptowrap="t">
-              <v:shadow color="#ccc"/>
-              <v:textbox inset="2.88pt,2.88pt,2.88pt,2.88pt"/>
-            </v:rect>
-            <v:shape id="_x0000_s1052" type="#_x0000_t202" style="position:absolute;left:10885;top:10933;width:192;height:64;mso-wrap-distance-left:2.88pt;mso-wrap-distance-top:2.88pt;mso-wrap-distance-right:2.88pt;mso-wrap-distance-bottom:2.88pt" filled="f" stroked="f" strokeweight="0" insetpen="t">
-              <v:fill color2="black"/>
-              <v:stroke>
-                <o:left v:ext="view" weight="0" joinstyle="miter" insetpen="t"/>
-                <o:top v:ext="view" weight="0" joinstyle="miter" insetpen="t"/>
-                <o:right v:ext="view" weight="0" joinstyle="miter" insetpen="t"/>
-                <o:bottom v:ext="view" weight="0" joinstyle="miter" insetpen="t"/>
-                <o:column v:ext="view" weight="0"/>
-              </v:stroke>
-              <v:shadow color="#ccc"/>
-              <v:textbox style="mso-next-textbox:#_x0000_s1052;mso-column-margin:5.7pt;mso-rotate-with-shape:t" inset="0,0,0,0">
-                <w:txbxContent>
-                  <w:p>
-                    <w:pPr>
-                      <w:rPr>
-                        <w:rFonts w:ascii="Arial" w:hAnsi="Arial" w:cs="Arial"/>
-                        <w:b/>
-                        <w:bCs/>
-                        <w:color w:val="FFFFFF"/>
-                        <w:sz w:val="14"/>
-                        <w:szCs w:val="14"/>
-                      </w:rPr>
-                    </w:pPr>
-                    <w:r>
-                      <w:rPr>
-                        <w:rFonts w:ascii="Arial" w:hAnsi="Arial" w:cs="Arial"/>
-                        <w:b/>
-                        <w:bCs/>
-                        <w:color w:val="FFFFFF"/>
-                        <w:sz w:val="14"/>
-                        <w:szCs w:val="14"/>
-                      </w:rPr>
-                      <w:t>UPON SIGNING THIS FORM I AGREED THAT</w:t>
-                    </w:r>
-                  </w:p>
-                  <w:p>
-                    <w:pPr>
-                      <w:rPr>
-                        <w:rFonts w:ascii="Arial" w:hAnsi="Arial" w:cs="Arial"/>
-                        <w:sz w:val="10"/>
-                        <w:szCs w:val="10"/>
-                      </w:rPr>
-                    </w:pPr>
-                    <w:r>
-                      <w:rPr>
-                        <w:rFonts w:ascii="Arial" w:hAnsi="Arial" w:cs="Arial"/>
-                        <w:sz w:val="10"/>
-                        <w:szCs w:val="10"/>
-                      </w:rPr>
-                      <w:t>1. I have checked and approved the designed layout.</w:t>
-                    </w:r>
-                  </w:p>
-                  <w:p>
-                    <w:pPr>
-                      <w:rPr>
-                        <w:rFonts w:ascii="Arial" w:hAnsi="Arial" w:cs="Arial"/>
-                        <w:sz w:val="10"/>
-                        <w:szCs w:val="10"/>
-                      </w:rPr>
-                    </w:pPr>
-                    <w:r>
-                      <w:rPr>
-                        <w:rFonts w:ascii="Arial" w:hAnsi="Arial" w:cs="Arial"/>
-                        <w:sz w:val="10"/>
-                        <w:szCs w:val="10"/>
-                      </w:rPr>
-                      <w:t>2. Received the item in good order and condition.</w:t>
-                    </w:r>
-                  </w:p>
-                  <w:p>
-                    <w:pPr>
-                      <w:rPr>
-                        <w:rFonts w:ascii="Arial" w:hAnsi="Arial" w:cs="Arial"/>
-                        <w:sz w:val="10"/>
-                        <w:szCs w:val="10"/>
-                      </w:rPr>
-                    </w:pPr>
-                    <w:r>
-                      <w:rPr>
-                        <w:rFonts w:ascii="Arial" w:hAnsi="Arial" w:cs="Arial"/>
-                        <w:sz w:val="10"/>
-                        <w:szCs w:val="10"/>
-                      </w:rPr>
-                      <w:t xml:space="preserve">3. In case of 3rd party person involved, we are not responsible for   </w:t>
-                    </w:r>
-                  </w:p>
-                  <w:p>
-                    <w:pPr>
-                      <w:rPr>
-                        <w:rFonts w:ascii="Arial" w:hAnsi="Arial" w:cs="Arial"/>
-                        <w:sz w:val="10"/>
-                        <w:szCs w:val="10"/>
-                      </w:rPr>
-                    </w:pPr>
-                    <w:r>
-                      <w:rPr>
-                        <w:rFonts w:ascii="Arial" w:hAnsi="Arial" w:cs="Arial"/>
-                        <w:sz w:val="10"/>
-                        <w:szCs w:val="10"/>
-                      </w:rPr>
-                      <w:t xml:space="preserve">    his/her decision making</w:t>
-                    </w:r>
-                  </w:p>
-                  <w:p>
-                    <w:pPr>
-                      <w:rPr>
-                        <w:rFonts w:ascii="Arial" w:hAnsi="Arial" w:cs="Arial"/>
-                        <w:sz w:val="10"/>
-                        <w:szCs w:val="10"/>
-                      </w:rPr>
-                    </w:pPr>
-                    <w:r>
-                      <w:rPr>
-                        <w:rFonts w:ascii="Arial" w:hAnsi="Arial" w:cs="Arial"/>
-                        <w:sz w:val="10"/>
-                        <w:szCs w:val="10"/>
-                      </w:rPr>
-                      <w:t>4. Unclaimed receipt within 1 week will be forfeited.</w:t>
-                    </w:r>
-                  </w:p>
-                  <w:p>
-                    <w:pPr>
-                      <w:rPr>
-                        <w:rFonts w:ascii="Arial" w:hAnsi="Arial" w:cs="Arial"/>
-                        <w:sz w:val="10"/>
-                        <w:szCs w:val="10"/>
-                      </w:rPr>
-                    </w:pPr>
-                    <w:r>
-                      <w:rPr>
-                        <w:rFonts w:ascii="Arial" w:hAnsi="Arial" w:cs="Arial"/>
-                        <w:sz w:val="10"/>
-                        <w:szCs w:val="10"/>
-                      </w:rPr>
-                      <w:t xml:space="preserve">5. NO 50% DOWNPAYMENT, NO JOB ORDER, NO WORK,  </w:t>
-                    </w:r>
-                  </w:p>
-                  <w:p>
-                    <w:pPr>
-                      <w:rPr>
-                        <w:rFonts w:ascii="Arial" w:hAnsi="Arial" w:cs="Arial"/>
-                        <w:sz w:val="10"/>
-                        <w:szCs w:val="10"/>
-                      </w:rPr>
-                    </w:pPr>
-                    <w:r>
-                      <w:rPr>
-                        <w:rFonts w:ascii="Arial" w:hAnsi="Arial" w:cs="Arial"/>
-                        <w:sz w:val="10"/>
-                        <w:szCs w:val="10"/>
-                      </w:rPr>
-                      <w:t xml:space="preserve">    NO PRINT, NO CLAIM.</w:t>
-                    </w:r>
-                  </w:p>
-                </w:txbxContent>
-              </v:textbox>
-            </v:shape>
-            <v:group id="_x0000_s1053" style="position:absolute;left:11098;top:10953;width:126;height:10" coordorigin="11142,10963" coordsize="99,10">
-              <v:line id="_x0000_s1054" style="position:absolute;mso-wrap-distance-left:2.88pt;mso-wrap-distance-top:2.88pt;mso-wrap-distance-right:2.88pt;mso-wrap-distance-bottom:2.88pt" from="11142,10963" to="11242,10963" strokeweight=".5pt" o:cliptowrap="t">
-                <v:shadow color="#ccc"/>
-              </v:line>
-              <v:shape id="_x0000_s1055" type="#_x0000_t202" style="position:absolute;left:11161;top:10964;width:57;height:10;mso-wrap-distance-left:2.88pt;mso-wrap-distance-top:2.88pt;mso-wrap-distance-right:2.88pt;mso-wrap-distance-bottom:2.88pt" filled="f" stroked="f" strokeweight="0" insetpen="t">
-                <v:fill color2="black"/>
-                <v:stroke>
-                  <o:left v:ext="view" weight="0" joinstyle="miter" insetpen="t"/>
-                  <o:top v:ext="view" weight="0" joinstyle="miter" insetpen="t"/>
-                  <o:right v:ext="view" weight="0" joinstyle="miter" insetpen="t"/>
-                  <o:bottom v:ext="view" weight="0" joinstyle="miter" insetpen="t"/>
-                  <o:column v:ext="view" weight="0"/>
-                </v:stroke>
-                <v:shadow color="#ccc"/>
-                <v:textbox style="mso-next-textbox:#_x0000_s1055;mso-column-margin:5.7pt;mso-rotate-with-shape:t" inset="0,0,0,0">
-                  <w:txbxContent>
-                    <w:p>
-                      <w:pPr>
-                        <w:spacing w:line="360" w:lineRule="auto"/>
-                        <w:jc w:val="center"/>
-                        <w:rPr>
-                          <w:sz w:val="14"/>
-                          <w:szCs w:val="14"/>
-                        </w:rPr>
-                      </w:pPr>
-                      <w:r>
-                        <w:rPr>
-                          <w:sz w:val="14"/>
-                          <w:szCs w:val="14"/>
-                        </w:rPr>
-                        <w:t>Assisted by:</w:t>
-                      </w:r>
-                    </w:p>
-                  </w:txbxContent>
-                </v:textbox>
-              </v:shape>
-            </v:group>
-            <v:group id="_x0000_s1056" style="position:absolute;left:11243;top:10953;width:126;height:10" coordorigin="11302,10963" coordsize="99,10">
-              <v:line id="_x0000_s1057" style="position:absolute;mso-wrap-distance-left:2.88pt;mso-wrap-distance-top:2.88pt;mso-wrap-distance-right:2.88pt;mso-wrap-distance-bottom:2.88pt" from="11302,10963" to="11402,10963" strokeweight=".5pt" o:cliptowrap="t">
-                <v:shadow color="#ccc"/>
-              </v:line>
-              <v:shape id="_x0000_s1058" type="#_x0000_t202" style="position:absolute;left:11321;top:10964;width:57;height:10;mso-wrap-distance-left:2.88pt;mso-wrap-distance-top:2.88pt;mso-wrap-distance-right:2.88pt;mso-wrap-distance-bottom:2.88pt" filled="f" stroked="f" strokeweight="0" insetpen="t">
-                <v:fill color2="black"/>
-                <v:stroke>
-                  <o:left v:ext="view" weight="0" joinstyle="miter" insetpen="t"/>
-                  <o:top v:ext="view" weight="0" joinstyle="miter" insetpen="t"/>
-                  <o:right v:ext="view" weight="0" joinstyle="miter" insetpen="t"/>
-                  <o:bottom v:ext="view" weight="0" joinstyle="miter" insetpen="t"/>
-                  <o:column v:ext="view" weight="0"/>
-                </v:stroke>
-                <v:shadow color="#ccc"/>
-                <v:textbox style="mso-next-textbox:#_x0000_s1058;mso-column-margin:5.7pt;mso-rotate-with-shape:t" inset="0,0,0,0">
-                  <w:txbxContent>
-                    <w:p>
-                      <w:pPr>
-                        <w:spacing w:line="360" w:lineRule="auto"/>
-                        <w:jc w:val="center"/>
-                        <w:rPr>
-                          <w:sz w:val="14"/>
-                          <w:szCs w:val="14"/>
-                        </w:rPr>
-                      </w:pPr>
-                      <w:r>
-                        <w:rPr>
-                          <w:sz w:val="14"/>
-                          <w:szCs w:val="14"/>
-                        </w:rPr>
-                        <w:t>Released by:</w:t>
-                      </w:r>
-                    </w:p>
-                  </w:txbxContent>
-                </v:textbox>
-              </v:shape>
-            </v:group>
-            <v:group id="_x0000_s1059" style="position:absolute;left:11098;top:10983;width:126;height:11" coordorigin="11142,10998" coordsize="99,10">
-              <v:line id="_x0000_s1060" style="position:absolute;mso-wrap-distance-left:2.88pt;mso-wrap-distance-top:2.88pt;mso-wrap-distance-right:2.88pt;mso-wrap-distance-bottom:2.88pt" from="11142,10998" to="11242,10998" strokeweight=".5pt" o:cliptowrap="t">
-                <v:shadow color="#ccc"/>
-              </v:line>
-              <v:shape id="_x0000_s1061" type="#_x0000_t202" style="position:absolute;left:11161;top:10998;width:57;height:10;mso-wrap-distance-left:2.88pt;mso-wrap-distance-top:2.88pt;mso-wrap-distance-right:2.88pt;mso-wrap-distance-bottom:2.88pt" filled="f" stroked="f" strokeweight="0" insetpen="t">
-                <v:fill color2="black"/>
-                <v:stroke>
-                  <o:left v:ext="view" weight="0" joinstyle="miter" insetpen="t"/>
-                  <o:top v:ext="view" weight="0" joinstyle="miter" insetpen="t"/>
-                  <o:right v:ext="view" weight="0" joinstyle="miter" insetpen="t"/>
-                  <o:bottom v:ext="view" weight="0" joinstyle="miter" insetpen="t"/>
-                  <o:column v:ext="view" weight="0"/>
-                </v:stroke>
-                <v:shadow color="#ccc"/>
-                <v:textbox style="mso-next-textbox:#_x0000_s1061;mso-column-margin:5.7pt;mso-rotate-with-shape:t" inset="0,0,0,0">
-                  <w:txbxContent>
-                    <w:p>
-                      <w:pPr>
-                        <w:spacing w:line="360" w:lineRule="auto"/>
-                        <w:jc w:val="center"/>
-                        <w:rPr>
-                          <w:sz w:val="14"/>
-                          <w:szCs w:val="14"/>
-                        </w:rPr>
-                      </w:pPr>
-                      <w:r>
-                        <w:rPr>
-                          <w:sz w:val="14"/>
-                          <w:szCs w:val="14"/>
-                        </w:rPr>
-                        <w:t>Signed by:</w:t>
-                      </w:r>
-                    </w:p>
-                  </w:txbxContent>
-                </v:textbox>
-              </v:shape>
-            </v:group>
-            <v:group id="_x0000_s1062" style="position:absolute;left:11243;top:10983;width:126;height:11" coordorigin="11302,10998" coordsize="99,10">
-              <v:line id="_x0000_s1063" style="position:absolute;mso-wrap-distance-left:2.88pt;mso-wrap-distance-top:2.88pt;mso-wrap-distance-right:2.88pt;mso-wrap-distance-bottom:2.88pt" from="11302,10998" to="11402,10998" strokeweight=".5pt" o:cliptowrap="t">
-                <v:shadow color="#ccc"/>
-              </v:line>
-              <v:shape id="_x0000_s1064" type="#_x0000_t202" style="position:absolute;left:11321;top:10998;width:57;height:10;mso-wrap-distance-left:2.88pt;mso-wrap-distance-top:2.88pt;mso-wrap-distance-right:2.88pt;mso-wrap-distance-bottom:2.88pt" filled="f" stroked="f" strokeweight="0" insetpen="t">
-                <v:fill color2="black"/>
-                <v:stroke>
-                  <o:left v:ext="view" weight="0" joinstyle="miter" insetpen="t"/>
-                  <o:top v:ext="view" weight="0" joinstyle="miter" insetpen="t"/>
-                  <o:right v:ext="view" weight="0" joinstyle="miter" insetpen="t"/>
-                  <o:bottom v:ext="view" weight="0" joinstyle="miter" insetpen="t"/>
-                  <o:column v:ext="view" weight="0"/>
-                </v:stroke>
-                <v:shadow color="#ccc"/>
-                <v:textbox style="mso-next-textbox:#_x0000_s1064;mso-column-margin:5.7pt;mso-rotate-with-shape:t" inset="0,0,0,0">
-                  <w:txbxContent>
-                    <w:p>
-                      <w:pPr>
-                        <w:spacing w:line="360" w:lineRule="auto"/>
-                        <w:jc w:val="center"/>
-                        <w:rPr>
-                          <w:sz w:val="14"/>
-                          <w:szCs w:val="14"/>
-                        </w:rPr>
-                      </w:pPr>
-                      <w:r>
-                        <w:rPr>
-                          <w:sz w:val="14"/>
-                          <w:szCs w:val="14"/>
-                        </w:rPr>
-                        <w:t>Claimed by:</w:t>
-                      </w:r>
-                    </w:p>
-                  </w:txbxContent>
-                </v:textbox>
-              </v:shape>
-            </v:group>
-            <v:shape id="_x0000_s1065" type="#_x0000_t202" style="position:absolute;left:10915;top:10997;width:131;height:11;mso-wrap-distance-left:2.88pt;mso-wrap-distance-top:2.88pt;mso-wrap-distance-right:2.88pt;mso-wrap-distance-bottom:2.88pt" filled="f" stroked="f" strokeweight="0" insetpen="t">
-              <v:fill color2="black"/>
-              <v:stroke>
-                <o:left v:ext="view" weight="0" joinstyle="miter" insetpen="t"/>
-                <o:top v:ext="view" weight="0" joinstyle="miter" insetpen="t"/>
-                <o:right v:ext="view" weight="0" joinstyle="miter" insetpen="t"/>
-                <o:bottom v:ext="view" weight="0" joinstyle="miter" insetpen="t"/>
-                <o:column v:ext="view" weight="0"/>
-              </v:stroke>
-              <v:shadow color="#ccc"/>
-              <v:textbox style="mso-next-textbox:#_x0000_s1065;mso-column-margin:5.7pt;mso-rotate-with-shape:t" inset="0,0,0,0">
-                <w:txbxContent>
-                  <w:p>
-                    <w:pPr>
-                      <w:spacing w:line="360" w:lineRule="auto"/>
-                      <w:rPr>
-                        <w:b/>
-                        <w:bCs/>
-                        <w:sz w:val="16"/>
-                        <w:szCs w:val="16"/>
-                      </w:rPr>
-                    </w:pPr>
-                    <w:r>
-                      <w:rPr>
-                        <w:b/>
-                        <w:bCs/>
-                        <w:sz w:val="16"/>
-                        <w:szCs w:val="16"/>
-                      </w:rPr>
-                      <w:t>This is not an official Receipt</w:t>
-                    </w:r>
-                  </w:p>
-                </w:txbxContent>
-              </v:textbox>
-            </v:shape>
-            <v:rect id="_x0000_s1066" style="position:absolute;left:11078;top:10932;width:294;height:63;mso-wrap-distance-left:2.88pt;mso-wrap-distance-top:2.88pt;mso-wrap-distance-right:2.88pt;mso-wrap-distance-bottom:2.88pt" filled="f" strokeweight=".5pt" insetpen="t" o:cliptowrap="t">
-              <v:shadow color="#ccc"/>
-              <v:textbox inset="2.88pt,2.88pt,2.88pt,2.88pt"/>
-            </v:rect>
-          </v:group>
-        </w:pict>
-      </w:r>
     </w:p>
     <w:p>
       <w:pPr>
@@ -4784,13 +4600,6 @@
           <w:sz w:val="16"/>
           <w:szCs w:val="16"/>
         </w:rPr>
-        <w:t>&lt;user&gt;</w:t>
-      </w:r>
-      <w:r>
-        <w:rPr>
-          <w:sz w:val="16"/>
-          <w:szCs w:val="16"/>
-        </w:rPr>
         <w:tab/>
         <w:t>&lt;</w:t>
       </w:r>
@@ -4807,12 +4616,46 @@
           <w:szCs w:val="16"/>
         </w:rPr>
         <w:t>&gt;</w:t>
+      </w:r>
+    </w:p>
+    <w:p>
+      <w:pPr>
+        <w:rPr>
+          <w:sz w:val="16"/>
+          <w:szCs w:val="16"/>
+        </w:rPr>
+      </w:pPr>
+    </w:p>
+    <w:p>
+      <w:pPr>
+        <w:rPr>
+          <w:sz w:val="16"/>
+          <w:szCs w:val="16"/>
+        </w:rPr>
+      </w:pPr>
+    </w:p>
+    <w:p>
+      <w:pPr>
+        <w:tabs>
+          <w:tab w:val="left" w:pos="9618"/>
+        </w:tabs>
+        <w:rPr>
+          <w:sz w:val="16"/>
+          <w:szCs w:val="16"/>
+        </w:rPr>
+      </w:pPr>
+      <w:r>
+        <w:rPr>
+          <w:sz w:val="16"/>
+          <w:szCs w:val="16"/>
+        </w:rPr>
+        <w:tab/>
       </w:r>
     </w:p>
     <w:sectPr>
       <w:type w:val="continuous"/>
       <w:pgSz w:w="15840" w:h="12240" w:orient="landscape"/>
-      <w:pgMar w:top="720" w:right="720" w:bottom="720" w:left="720" w:header="720" w:footer="720" w:gutter="0"/>
+      <w:pgMar w:top="216" w:right="720" w:bottom="720" w:left="216" w:header="720" w:footer="720" w:gutter="0"/>
       <w:cols w:space="720"/>
       <w:noEndnote/>
       <w:docGrid w:linePitch="272"/>
@@ -4822,7 +4665,7 @@
 </file>
 
 <file path=word/styles.xml><?xml version="1.0" encoding="utf-8"?>
-<w:styles xmlns:mc="http://schemas.openxmlformats.org/markup-compatibility/2006" xmlns:r="http://schemas.openxmlformats.org/officeDocument/2006/relationships" xmlns:w="http://schemas.openxmlformats.org/wordprocessingml/2006/main" xmlns:w14="http://schemas.microsoft.com/office/word/2010/wordml" xmlns:w15="http://schemas.microsoft.com/office/word/2012/wordml" xmlns:w16cex="http://schemas.microsoft.com/office/word/2018/wordml/cex" xmlns:w16cid="http://schemas.microsoft.com/office/word/2016/wordml/cid" xmlns:w16="http://schemas.microsoft.com/office/word/2018/wordml" xmlns:w16se="http://schemas.microsoft.com/office/word/2015/wordml/symex" mc:Ignorable="w14 w15 w16se w16cid w16 w16cex">
+<w:styles xmlns:mc="http://schemas.openxmlformats.org/markup-compatibility/2006" xmlns:r="http://schemas.openxmlformats.org/officeDocument/2006/relationships" xmlns:w="http://schemas.openxmlformats.org/wordprocessingml/2006/main" xmlns:w14="http://schemas.microsoft.com/office/word/2010/wordml" xmlns:w15="http://schemas.microsoft.com/office/word/2012/wordml" xmlns:w16cid="http://schemas.microsoft.com/office/word/2016/wordml/cid" xmlns:w16se="http://schemas.microsoft.com/office/word/2015/wordml/symex" mc:Ignorable="w14 w15 w16se w16cid">
   <w:docDefaults>
     <w:rPrDefault>
       <w:rPr>

</xml_diff>